<commit_message>
add content to start report
</commit_message>
<xml_diff>
--- a/start_report.docx
+++ b/start_report.docx
@@ -16,8 +16,6 @@
           <w:lang w:eastAsia="zh-CN"/>
         </w:rPr>
       </w:pPr>
-      <w:bookmarkStart w:id="0" w:name="_GoBack"/>
-      <w:bookmarkEnd w:id="0"/>
     </w:p>
     <w:sdt>
       <w:sdtPr>
@@ -85,7 +83,7 @@
             </w:rPr>
             <w:fldChar w:fldCharType="separate"/>
           </w:r>
-          <w:hyperlink w:anchor="_Toc535763290" w:history="1">
+          <w:hyperlink w:anchor="_Toc535861331" w:history="1">
             <w:r>
               <w:rPr>
                 <w:rStyle w:val="Hyperlink"/>
@@ -112,7 +110,7 @@
                 <w:noProof/>
                 <w:webHidden/>
               </w:rPr>
-              <w:instrText xml:space="preserve"> PAGEREF _Toc535763290 \h </w:instrText>
+              <w:instrText xml:space="preserve"> PAGEREF _Toc535861331 \h </w:instrText>
             </w:r>
             <w:r>
               <w:rPr>
@@ -157,7 +155,7 @@
               <w:sz w:val="21"/>
             </w:rPr>
           </w:pPr>
-          <w:hyperlink w:anchor="_Toc535763291" w:history="1">
+          <w:hyperlink w:anchor="_Toc535861332" w:history="1">
             <w:r>
               <w:rPr>
                 <w:rStyle w:val="Hyperlink"/>
@@ -184,7 +182,7 @@
                 <w:noProof/>
                 <w:webHidden/>
               </w:rPr>
-              <w:instrText xml:space="preserve"> PAGEREF _Toc535763291 \h </w:instrText>
+              <w:instrText xml:space="preserve"> PAGEREF _Toc535861332 \h </w:instrText>
             </w:r>
             <w:r>
               <w:rPr>
@@ -229,7 +227,7 @@
               <w:sz w:val="21"/>
             </w:rPr>
           </w:pPr>
-          <w:hyperlink w:anchor="_Toc535763292" w:history="1">
+          <w:hyperlink w:anchor="_Toc535861333" w:history="1">
             <w:r>
               <w:rPr>
                 <w:rStyle w:val="Hyperlink"/>
@@ -256,7 +254,7 @@
                 <w:noProof/>
                 <w:webHidden/>
               </w:rPr>
-              <w:instrText xml:space="preserve"> PAGEREF _Toc535763292 \h </w:instrText>
+              <w:instrText xml:space="preserve"> PAGEREF _Toc535861333 \h </w:instrText>
             </w:r>
             <w:r>
               <w:rPr>
@@ -301,7 +299,7 @@
               <w:sz w:val="21"/>
             </w:rPr>
           </w:pPr>
-          <w:hyperlink w:anchor="_Toc535763293" w:history="1">
+          <w:hyperlink w:anchor="_Toc535861334" w:history="1">
             <w:r>
               <w:rPr>
                 <w:rStyle w:val="Hyperlink"/>
@@ -328,7 +326,7 @@
                 <w:noProof/>
                 <w:webHidden/>
               </w:rPr>
-              <w:instrText xml:space="preserve"> PAGEREF _Toc535763293 \h </w:instrText>
+              <w:instrText xml:space="preserve"> PAGEREF _Toc535861334 \h </w:instrText>
             </w:r>
             <w:r>
               <w:rPr>
@@ -349,6 +347,77 @@
                 <w:webHidden/>
               </w:rPr>
               <w:t>2</w:t>
+            </w:r>
+            <w:r>
+              <w:rPr>
+                <w:noProof/>
+                <w:webHidden/>
+              </w:rPr>
+              <w:fldChar w:fldCharType="end"/>
+            </w:r>
+          </w:hyperlink>
+        </w:p>
+        <w:p>
+          <w:pPr>
+            <w:pStyle w:val="TOC3"/>
+            <w:tabs>
+              <w:tab w:val="right" w:leader="dot" w:pos="8296"/>
+            </w:tabs>
+            <w:rPr>
+              <w:rFonts w:cstheme="minorBidi"/>
+              <w:noProof/>
+              <w:sz w:val="21"/>
+              <w:szCs w:val="22"/>
+            </w:rPr>
+          </w:pPr>
+          <w:hyperlink w:anchor="_Toc535861335" w:history="1">
+            <w:r>
+              <w:rPr>
+                <w:rStyle w:val="Hyperlink"/>
+                <w:noProof/>
+              </w:rPr>
+              <w:t>数据分析</w:t>
+            </w:r>
+            <w:r>
+              <w:rPr>
+                <w:noProof/>
+                <w:webHidden/>
+              </w:rPr>
+              <w:tab/>
+            </w:r>
+            <w:r>
+              <w:rPr>
+                <w:noProof/>
+                <w:webHidden/>
+              </w:rPr>
+              <w:fldChar w:fldCharType="begin"/>
+            </w:r>
+            <w:r>
+              <w:rPr>
+                <w:noProof/>
+                <w:webHidden/>
+              </w:rPr>
+              <w:instrText xml:space="preserve"> PAGEREF _Toc535861335 \h </w:instrText>
+            </w:r>
+            <w:r>
+              <w:rPr>
+                <w:noProof/>
+                <w:webHidden/>
+              </w:rPr>
+            </w:r>
+            <w:r>
+              <w:rPr>
+                <w:noProof/>
+                <w:webHidden/>
+              </w:rPr>
+              <w:fldChar w:fldCharType="separate"/>
+            </w:r>
+            <w:r>
+              <w:rPr>
+                <w:noProof/>
+                <w:webHidden/>
+              </w:rPr>
+              <w:t>3</w:t>
             </w:r>
             <w:r>
               <w:rPr>
@@ -373,7 +442,7 @@
               <w:sz w:val="21"/>
             </w:rPr>
           </w:pPr>
-          <w:hyperlink w:anchor="_Toc535763294" w:history="1">
+          <w:hyperlink w:anchor="_Toc535861336" w:history="1">
             <w:r>
               <w:rPr>
                 <w:rStyle w:val="Hyperlink"/>
@@ -400,7 +469,7 @@
                 <w:noProof/>
                 <w:webHidden/>
               </w:rPr>
-              <w:instrText xml:space="preserve"> PAGEREF _Toc535763294 \h </w:instrText>
+              <w:instrText xml:space="preserve"> PAGEREF _Toc535861336 \h </w:instrText>
             </w:r>
             <w:r>
               <w:rPr>
@@ -420,7 +489,7 @@
                 <w:noProof/>
                 <w:webHidden/>
               </w:rPr>
-              <w:t>3</w:t>
+              <w:t>4</w:t>
             </w:r>
             <w:r>
               <w:rPr>
@@ -445,7 +514,7 @@
               <w:sz w:val="21"/>
             </w:rPr>
           </w:pPr>
-          <w:hyperlink w:anchor="_Toc535763295" w:history="1">
+          <w:hyperlink w:anchor="_Toc535861337" w:history="1">
             <w:r>
               <w:rPr>
                 <w:rStyle w:val="Hyperlink"/>
@@ -472,7 +541,7 @@
                 <w:noProof/>
                 <w:webHidden/>
               </w:rPr>
-              <w:instrText xml:space="preserve"> PAGEREF _Toc535763295 \h </w:instrText>
+              <w:instrText xml:space="preserve"> PAGEREF _Toc535861337 \h </w:instrText>
             </w:r>
             <w:r>
               <w:rPr>
@@ -492,7 +561,7 @@
                 <w:noProof/>
                 <w:webHidden/>
               </w:rPr>
-              <w:t>3</w:t>
+              <w:t>5</w:t>
             </w:r>
             <w:r>
               <w:rPr>
@@ -517,7 +586,7 @@
               <w:sz w:val="21"/>
             </w:rPr>
           </w:pPr>
-          <w:hyperlink w:anchor="_Toc535763296" w:history="1">
+          <w:hyperlink w:anchor="_Toc535861338" w:history="1">
             <w:r>
               <w:rPr>
                 <w:rStyle w:val="Hyperlink"/>
@@ -544,7 +613,7 @@
                 <w:noProof/>
                 <w:webHidden/>
               </w:rPr>
-              <w:instrText xml:space="preserve"> PAGEREF _Toc535763296 \h </w:instrText>
+              <w:instrText xml:space="preserve"> PAGEREF _Toc535861338 \h </w:instrText>
             </w:r>
             <w:r>
               <w:rPr>
@@ -564,7 +633,79 @@
                 <w:noProof/>
                 <w:webHidden/>
               </w:rPr>
-              <w:t>4</w:t>
+              <w:t>6</w:t>
+            </w:r>
+            <w:r>
+              <w:rPr>
+                <w:noProof/>
+                <w:webHidden/>
+              </w:rPr>
+              <w:fldChar w:fldCharType="end"/>
+            </w:r>
+          </w:hyperlink>
+        </w:p>
+        <w:p>
+          <w:pPr>
+            <w:pStyle w:val="TOC2"/>
+            <w:tabs>
+              <w:tab w:val="right" w:leader="dot" w:pos="8296"/>
+            </w:tabs>
+            <w:rPr>
+              <w:rFonts w:cstheme="minorBidi"/>
+              <w:b w:val="0"/>
+              <w:bCs w:val="0"/>
+              <w:noProof/>
+              <w:sz w:val="21"/>
+            </w:rPr>
+          </w:pPr>
+          <w:hyperlink w:anchor="_Toc535861339" w:history="1">
+            <w:r>
+              <w:rPr>
+                <w:rStyle w:val="Hyperlink"/>
+                <w:noProof/>
+              </w:rPr>
+              <w:t>引用</w:t>
+            </w:r>
+            <w:r>
+              <w:rPr>
+                <w:noProof/>
+                <w:webHidden/>
+              </w:rPr>
+              <w:tab/>
+            </w:r>
+            <w:r>
+              <w:rPr>
+                <w:noProof/>
+                <w:webHidden/>
+              </w:rPr>
+              <w:fldChar w:fldCharType="begin"/>
+            </w:r>
+            <w:r>
+              <w:rPr>
+                <w:noProof/>
+                <w:webHidden/>
+              </w:rPr>
+              <w:instrText xml:space="preserve"> PAGEREF _Toc535861339 \h </w:instrText>
+            </w:r>
+            <w:r>
+              <w:rPr>
+                <w:noProof/>
+                <w:webHidden/>
+              </w:rPr>
+            </w:r>
+            <w:r>
+              <w:rPr>
+                <w:noProof/>
+                <w:webHidden/>
+              </w:rPr>
+              <w:fldChar w:fldCharType="separate"/>
+            </w:r>
+            <w:r>
+              <w:rPr>
+                <w:noProof/>
+                <w:webHidden/>
+              </w:rPr>
+              <w:t>6</w:t>
             </w:r>
             <w:r>
               <w:rPr>
@@ -591,7 +732,7 @@
       <w:pPr>
         <w:pStyle w:val="Heading1"/>
       </w:pPr>
-      <w:bookmarkStart w:id="1" w:name="_Toc535763290"/>
+      <w:bookmarkStart w:id="0" w:name="_Toc535861331"/>
       <w:r>
         <w:rPr>
           <w:rFonts w:hint="eastAsia"/>
@@ -604,221 +745,277 @@
         </w:rPr>
         <w:t>开题报告</w:t>
       </w:r>
+      <w:bookmarkEnd w:id="0"/>
+    </w:p>
+    <w:p>
+      <w:pPr>
+        <w:pStyle w:val="Heading2"/>
+      </w:pPr>
+      <w:bookmarkStart w:id="1" w:name="_Toc535861332"/>
+      <w:r>
+        <w:t>项目</w:t>
+      </w:r>
+      <w:r>
+        <w:t>背景</w:t>
+      </w:r>
+      <w:r>
+        <w:t>概述</w:t>
+      </w:r>
       <w:bookmarkEnd w:id="1"/>
     </w:p>
     <w:p>
       <w:pPr>
+        <w:ind w:firstLineChars="200" w:firstLine="420"/>
+      </w:pPr>
+      <w:r>
+        <w:rPr>
+          <w:rFonts w:hint="eastAsia"/>
+        </w:rPr>
+        <w:t>Quora Question Pairs</w:t>
+      </w:r>
+      <w:r>
+        <w:rPr>
+          <w:rFonts w:hint="eastAsia"/>
+        </w:rPr>
+        <w:t>是</w:t>
+      </w:r>
+      <w:r>
+        <w:rPr>
+          <w:rFonts w:hint="eastAsia"/>
+        </w:rPr>
+        <w:t>Quora</w:t>
+      </w:r>
+      <w:r>
+        <w:rPr>
+          <w:rFonts w:hint="eastAsia"/>
+        </w:rPr>
+        <w:t>于</w:t>
+      </w:r>
+      <w:r>
+        <w:rPr>
+          <w:rFonts w:hint="eastAsia"/>
+        </w:rPr>
+        <w:t>2017</w:t>
+      </w:r>
+      <w:r>
+        <w:rPr>
+          <w:rFonts w:hint="eastAsia"/>
+        </w:rPr>
+        <w:t>年公开的句子匹配数据集，其通过给定两个句子的一致性标签标注，从而来判断句子是否一致。</w:t>
+      </w:r>
+    </w:p>
+    <w:p>
+      <w:pPr>
+        <w:ind w:firstLineChars="200" w:firstLine="420"/>
+      </w:pPr>
+      <w:r>
+        <w:rPr>
+          <w:rFonts w:hint="eastAsia"/>
+        </w:rPr>
+        <w:t>该问题来自于</w:t>
+      </w:r>
+      <w:r>
+        <w:rPr>
+          <w:rFonts w:hint="eastAsia"/>
+        </w:rPr>
+        <w:t>Quora</w:t>
+      </w:r>
+      <w:r>
+        <w:rPr>
+          <w:rFonts w:hint="eastAsia"/>
+        </w:rPr>
+        <w:t>问答网站，在该网站上，用户可以在上面提问，并有其他用户给出高质量的回答或是独特的想法。这能鼓励人们互相学习，了解更多的知识。</w:t>
+      </w:r>
+    </w:p>
+    <w:p>
+      <w:pPr>
+        <w:ind w:firstLineChars="200" w:firstLine="420"/>
+      </w:pPr>
+      <w:r>
+        <w:rPr>
+          <w:rFonts w:hint="eastAsia"/>
+        </w:rPr>
+        <w:t>每个月，超过一亿的用户会访问</w:t>
+      </w:r>
+      <w:r>
+        <w:rPr>
+          <w:rFonts w:hint="eastAsia"/>
+        </w:rPr>
+        <w:t>Quora</w:t>
+      </w:r>
+      <w:r>
+        <w:rPr>
+          <w:rFonts w:hint="eastAsia"/>
+        </w:rPr>
+        <w:t>。在这么大的访问量下，经常会有用户提出相似的问题。相似的问题会导致用户花费更多时间去寻找最佳答案，来回答他们想问的问题。而且也会让回答问题的用户觉得，对于同一个问题，他们需要回答多次。因此在</w:t>
+      </w:r>
+      <w:r>
+        <w:rPr>
+          <w:rFonts w:hint="eastAsia"/>
+        </w:rPr>
+        <w:t>Quora</w:t>
+      </w:r>
+      <w:r>
+        <w:rPr>
+          <w:rFonts w:hint="eastAsia"/>
+        </w:rPr>
+        <w:t>上，一个问题的最典型形式是很有价值的。它能给提问者和回答这提供最好的用户体验。</w:t>
+      </w:r>
+    </w:p>
+    <w:p>
+      <w:pPr>
+        <w:ind w:firstLineChars="200" w:firstLine="420"/>
+      </w:pPr>
+      <w:r>
+        <w:rPr>
+          <w:rFonts w:hint="eastAsia"/>
+        </w:rPr>
+        <w:t>目前，</w:t>
+      </w:r>
+      <w:r>
+        <w:rPr>
+          <w:rFonts w:hint="eastAsia"/>
+        </w:rPr>
+        <w:t>Quora</w:t>
+      </w:r>
+      <w:r>
+        <w:rPr>
+          <w:rFonts w:hint="eastAsia"/>
+        </w:rPr>
+        <w:t>使用的是一个随机森林模型来寻找类似的问题。而本次项目就是要探索使用更先进的技术来判断给定的两个问题是否是重复问题。高准确率的判断能够帮助网站找到每个问题最佳的回答，从而提高提问者，回答者以及网站浏览者的用户体验。这就是该项目的出发点。</w:t>
+      </w:r>
+    </w:p>
+    <w:p>
+      <w:pPr>
+        <w:ind w:firstLineChars="200" w:firstLine="420"/>
+      </w:pPr>
+      <w:r>
+        <w:rPr>
+          <w:rFonts w:hint="eastAsia"/>
+        </w:rPr>
+        <w:t>而在技术层面上，该问题属于二分类问题。给定数据后，我们需要训练模型要将数据划分到“相同问题”和“不同问题”两个类别中。同时，给定的训练数据中包含了人工分类后的标签结果，所以该分类任务属于监督学习中的问题。最后，由于我们处理的数据属于自然语言，所以该问题也涉及到自然语言处理。</w:t>
+      </w:r>
+    </w:p>
+    <w:p>
+      <w:pPr>
+        <w:ind w:firstLineChars="200" w:firstLine="420"/>
+      </w:pPr>
+      <w:r>
+        <w:t xml:space="preserve">Quora </w:t>
+      </w:r>
+      <w:r>
+        <w:t>数据集训练集共包含</w:t>
+      </w:r>
+      <w:r>
+        <w:t>40K</w:t>
+      </w:r>
+      <w:r>
+        <w:t>的句子对，且其完全来自于</w:t>
+      </w:r>
+      <w:r>
+        <w:t>Quora</w:t>
+      </w:r>
+      <w:r>
+        <w:t>网站自身</w:t>
+      </w:r>
+      <w:r>
+        <w:rPr>
+          <w:rFonts w:hint="eastAsia"/>
+        </w:rPr>
+        <w:t>。句子对中每个句子以字符串的形式存储，每个字符串即句子的自然语言表达。</w:t>
+      </w:r>
+    </w:p>
+    <w:p>
+      <w:pPr>
         <w:pStyle w:val="Heading2"/>
       </w:pPr>
-      <w:bookmarkStart w:id="2" w:name="_Toc535763291"/>
-      <w:r>
-        <w:t>项目</w:t>
-      </w:r>
-      <w:r>
-        <w:t>背景</w:t>
-      </w:r>
-      <w:r>
-        <w:t>概述</w:t>
-      </w:r>
-      <w:bookmarkEnd w:id="2"/>
-    </w:p>
-    <w:p>
-      <w:pPr>
-        <w:ind w:firstLineChars="200" w:firstLine="420"/>
-      </w:pPr>
-      <w:r>
-        <w:rPr>
-          <w:rFonts w:hint="eastAsia"/>
-        </w:rPr>
-        <w:t>Quora Question Pairs</w:t>
-      </w:r>
-      <w:r>
-        <w:rPr>
-          <w:rFonts w:hint="eastAsia"/>
-        </w:rPr>
-        <w:t>是</w:t>
-      </w:r>
-      <w:r>
-        <w:rPr>
-          <w:rFonts w:hint="eastAsia"/>
-        </w:rPr>
-        <w:t>Quora</w:t>
-      </w:r>
-      <w:r>
-        <w:rPr>
-          <w:rFonts w:hint="eastAsia"/>
-        </w:rPr>
-        <w:t>于</w:t>
-      </w:r>
-      <w:r>
-        <w:rPr>
-          <w:rFonts w:hint="eastAsia"/>
-        </w:rPr>
-        <w:t>2017</w:t>
-      </w:r>
-      <w:r>
-        <w:rPr>
-          <w:rFonts w:hint="eastAsia"/>
-        </w:rPr>
-        <w:t>年公开的句子匹配数据集，其通过给定两个句子的一致性标签标注，从而来判断句子是否一致。</w:t>
-      </w:r>
-    </w:p>
-    <w:p>
-      <w:pPr>
-        <w:ind w:firstLineChars="200" w:firstLine="420"/>
-      </w:pPr>
-      <w:r>
-        <w:rPr>
-          <w:rFonts w:hint="eastAsia"/>
-        </w:rPr>
-        <w:t>该问题来自于</w:t>
-      </w:r>
-      <w:r>
-        <w:rPr>
-          <w:rFonts w:hint="eastAsia"/>
-        </w:rPr>
-        <w:t>Quora</w:t>
-      </w:r>
-      <w:r>
-        <w:rPr>
-          <w:rFonts w:hint="eastAsia"/>
-        </w:rPr>
-        <w:t>问答网站，在该网站上，用户可以在上面提问，并有其他用户给出高质量的回答或是独特的想法。这能鼓励人们互相学习，了解更多的知识。</w:t>
-      </w:r>
-    </w:p>
-    <w:p>
-      <w:pPr>
-        <w:ind w:firstLineChars="200" w:firstLine="420"/>
-      </w:pPr>
-      <w:r>
-        <w:rPr>
-          <w:rFonts w:hint="eastAsia"/>
-        </w:rPr>
-        <w:t>每个月，超过一亿的用户会访问</w:t>
-      </w:r>
-      <w:r>
-        <w:rPr>
-          <w:rFonts w:hint="eastAsia"/>
-        </w:rPr>
-        <w:t>Quora</w:t>
-      </w:r>
-      <w:r>
-        <w:rPr>
-          <w:rFonts w:hint="eastAsia"/>
-        </w:rPr>
-        <w:t>。在这么大的访问量下，经常会有用户提出相似的问题。相似的问题会导致用户花费更多时间去寻找最佳答案，来回答他们想问的问题。而且也会让回答问题的用户觉得，对于同一个问题，他们需要回答多次。因此在</w:t>
-      </w:r>
-      <w:r>
-        <w:rPr>
-          <w:rFonts w:hint="eastAsia"/>
-        </w:rPr>
-        <w:t>Quora</w:t>
-      </w:r>
-      <w:r>
-        <w:rPr>
-          <w:rFonts w:hint="eastAsia"/>
-        </w:rPr>
-        <w:t>上，一个问题的最典型形式是很有价值的。它能给提问者和回答这提供最好的用户体验。</w:t>
-      </w:r>
-    </w:p>
-    <w:p>
-      <w:pPr>
-        <w:ind w:firstLineChars="200" w:firstLine="420"/>
-      </w:pPr>
-      <w:r>
-        <w:rPr>
-          <w:rFonts w:hint="eastAsia"/>
-        </w:rPr>
-        <w:t>目前，</w:t>
-      </w:r>
-      <w:r>
-        <w:rPr>
-          <w:rFonts w:hint="eastAsia"/>
-        </w:rPr>
-        <w:t>Quora</w:t>
-      </w:r>
-      <w:r>
-        <w:rPr>
-          <w:rFonts w:hint="eastAsia"/>
-        </w:rPr>
-        <w:t>使用的是一个随机森林模型来寻找类似的问题。而本次项目就是要探索使用更先进的技术来判断给定的两个问题是否是重复问题。高准确率的判断能够帮助网站找到每个问题最佳的回答，从而提高提问者，回答者以及网站浏览者的用户体验。这就是该项目的出发点。</w:t>
-      </w:r>
-    </w:p>
-    <w:p>
-      <w:pPr>
-        <w:ind w:firstLineChars="200" w:firstLine="420"/>
-      </w:pPr>
-      <w:r>
-        <w:rPr>
-          <w:rFonts w:hint="eastAsia"/>
-        </w:rPr>
-        <w:t>而在技术层面上，该问题属于二分类问题。给定数据后，我们需要训练模型要将数据划分到“相同问题”和“不同问题”两个类别中。同时，给定的训练数据中包含了人工分类后的标签结果，所以该分类任务属于监督学习中的问题。最后，由于我们处理的数据属于自然语言，所以该问题也涉及到自然语言处理。</w:t>
-      </w:r>
-    </w:p>
-    <w:p>
-      <w:pPr>
-        <w:ind w:firstLineChars="200" w:firstLine="480"/>
-        <w:rPr>
-          <w:rFonts w:ascii="宋体" w:eastAsia="宋体" w:hAnsi="宋体" w:cs="宋体"/>
-          <w:sz w:val="24"/>
-        </w:rPr>
-      </w:pPr>
-      <w:r>
-        <w:rPr>
-          <w:rFonts w:ascii="宋体" w:eastAsia="宋体" w:hAnsi="宋体" w:cs="宋体"/>
-          <w:sz w:val="24"/>
-        </w:rPr>
-        <w:t>Quora 数据集训练集共包含40K的句子对，且其完全来自于Quora网站自身</w:t>
-      </w:r>
-      <w:r>
-        <w:rPr>
-          <w:rFonts w:ascii="宋体" w:eastAsia="宋体" w:hAnsi="宋体" w:cs="宋体" w:hint="eastAsia"/>
-          <w:sz w:val="24"/>
-        </w:rPr>
-        <w:t>。句子对中每个句子以字符串的形式存储，每个字符串即句子的自然语言表达。</w:t>
-      </w:r>
-    </w:p>
-    <w:p>
-      <w:pPr>
-        <w:pStyle w:val="Heading2"/>
-      </w:pPr>
-      <w:bookmarkStart w:id="3" w:name="_Toc535763292"/>
+      <w:bookmarkStart w:id="2" w:name="_Toc535861333"/>
       <w:r>
         <w:lastRenderedPageBreak/>
         <w:t>问题陈述</w:t>
       </w:r>
-      <w:bookmarkEnd w:id="3"/>
-    </w:p>
-    <w:p>
-      <w:pPr>
-        <w:ind w:firstLineChars="200" w:firstLine="480"/>
-        <w:rPr>
-          <w:rFonts w:ascii="宋体" w:eastAsia="宋体" w:hAnsi="宋体" w:cs="宋体"/>
-          <w:sz w:val="24"/>
-        </w:rPr>
-      </w:pPr>
-      <w:r>
-        <w:rPr>
-          <w:rFonts w:ascii="宋体" w:eastAsia="宋体" w:hAnsi="宋体" w:cs="宋体" w:hint="eastAsia"/>
-          <w:sz w:val="24"/>
+      <w:bookmarkEnd w:id="2"/>
+    </w:p>
+    <w:p>
+      <w:pPr>
+        <w:ind w:firstLineChars="200" w:firstLine="420"/>
+      </w:pPr>
+      <w:r>
+        <w:rPr>
+          <w:rFonts w:hint="eastAsia"/>
         </w:rPr>
         <w:t>这个项目中要解决的问题是判断两个问题是否表达相同的意思。</w:t>
       </w:r>
     </w:p>
     <w:p>
       <w:pPr>
-        <w:ind w:firstLineChars="200" w:firstLine="480"/>
-        <w:rPr>
-          <w:rFonts w:ascii="宋体" w:eastAsia="宋体" w:hAnsi="宋体" w:cs="宋体"/>
-          <w:sz w:val="24"/>
-        </w:rPr>
-      </w:pPr>
-      <w:r>
-        <w:rPr>
-          <w:rFonts w:ascii="宋体" w:eastAsia="宋体" w:hAnsi="宋体" w:cs="宋体" w:hint="eastAsia"/>
-          <w:sz w:val="24"/>
-        </w:rPr>
-        <w:t>使用的训练数据集主要包含三列数据：第一列为问题1，数据类型为字符串吗，包含了问题对中第一个问题的自然语言表示形式，使用语言为英语。第二列数据为问题2，数据类型和内容与第一列数据类似，包含的是问题对中第二个问题的自然语言表达。第三列是表示问题对中两个问题是否相同的一个标签，该标签为数值类型，只包含0,1两个值。0代表两个问题意思不同，1代表两个问题意思相同。数据样例如下：</w:t>
+        <w:ind w:firstLineChars="200" w:firstLine="420"/>
+      </w:pPr>
+      <w:r>
+        <w:rPr>
+          <w:rFonts w:hint="eastAsia"/>
+        </w:rPr>
+        <w:t>使用的训练数据集主要包含三列数据：第一列为问题</w:t>
+      </w:r>
+      <w:r>
+        <w:rPr>
+          <w:rFonts w:hint="eastAsia"/>
+        </w:rPr>
+        <w:t>1</w:t>
+      </w:r>
+      <w:r>
+        <w:rPr>
+          <w:rFonts w:hint="eastAsia"/>
+        </w:rPr>
+        <w:t>，数据类型为字符串吗，包含了问题对中第一个问题的自然语言表示形式，使用语言为英语。第二列数据为问题</w:t>
+      </w:r>
+      <w:r>
+        <w:rPr>
+          <w:rFonts w:hint="eastAsia"/>
+        </w:rPr>
+        <w:t>2</w:t>
+      </w:r>
+      <w:r>
+        <w:rPr>
+          <w:rFonts w:hint="eastAsia"/>
+        </w:rPr>
+        <w:t>，数据类型和内容与第一列数据类似，包含的是问题对中第二个问题的自然语言表达。第三列是表示问题对中两个问题是否相同的一个标签，该标签为数值类型，只包含</w:t>
+      </w:r>
+      <w:r>
+        <w:rPr>
+          <w:rFonts w:hint="eastAsia"/>
+        </w:rPr>
+        <w:t>0,1</w:t>
+      </w:r>
+      <w:r>
+        <w:rPr>
+          <w:rFonts w:hint="eastAsia"/>
+        </w:rPr>
+        <w:t>两个值。</w:t>
+      </w:r>
+      <w:r>
+        <w:rPr>
+          <w:rFonts w:hint="eastAsia"/>
+        </w:rPr>
+        <w:t>0</w:t>
+      </w:r>
+      <w:r>
+        <w:rPr>
+          <w:rFonts w:hint="eastAsia"/>
+        </w:rPr>
+        <w:t>代表两个问题意思不同，</w:t>
+      </w:r>
+      <w:r>
+        <w:rPr>
+          <w:rFonts w:hint="eastAsia"/>
+        </w:rPr>
+        <w:t>1</w:t>
+      </w:r>
+      <w:r>
+        <w:rPr>
+          <w:rFonts w:hint="eastAsia"/>
+        </w:rPr>
+        <w:t>代表两个问题意思相同。数据样例如下：</w:t>
       </w:r>
     </w:p>
     <w:p>
@@ -2648,14 +2845,14 @@
       <w:pPr>
         <w:pStyle w:val="Heading2"/>
       </w:pPr>
-      <w:bookmarkStart w:id="4" w:name="_Toc535763293"/>
+      <w:bookmarkStart w:id="3" w:name="_Toc535861334"/>
       <w:r>
         <w:rPr>
           <w:rFonts w:hint="eastAsia"/>
         </w:rPr>
         <w:t>数据</w:t>
       </w:r>
-      <w:bookmarkEnd w:id="4"/>
+      <w:bookmarkEnd w:id="3"/>
     </w:p>
     <w:p>
       <w:pPr>
@@ -2685,13 +2882,7 @@
         <w:rPr>
           <w:rFonts w:hint="eastAsia"/>
         </w:rPr>
-        <w:t>，</w:t>
-      </w:r>
-      <w:r>
-        <w:rPr>
-          <w:rFonts w:hint="eastAsia"/>
-        </w:rPr>
-        <w:t>是</w:t>
+        <w:t>，是</w:t>
       </w:r>
       <w:proofErr w:type="spellStart"/>
       <w:r>
@@ -2722,157 +2913,1375 @@
     </w:p>
     <w:p>
       <w:pPr>
-        <w:ind w:firstLineChars="200" w:firstLine="480"/>
-        <w:rPr>
+        <w:ind w:firstLineChars="200" w:firstLine="420"/>
+      </w:pPr>
+      <w:proofErr w:type="spellStart"/>
+      <w:r>
+        <w:t>Quora</w:t>
+      </w:r>
+      <w:proofErr w:type="spellEnd"/>
+      <w:r>
+        <w:t xml:space="preserve"> </w:t>
+      </w:r>
+      <w:r>
+        <w:t>数据集训练集共包含</w:t>
+      </w:r>
+      <w:r>
+        <w:t>40K</w:t>
+      </w:r>
+      <w:r>
+        <w:t>的句子对，且其完全来自于</w:t>
+      </w:r>
+      <w:proofErr w:type="spellStart"/>
+      <w:r>
+        <w:t>Quora</w:t>
+      </w:r>
+      <w:proofErr w:type="spellEnd"/>
+      <w:r>
+        <w:t>网站自身</w:t>
+      </w:r>
+      <w:r>
+        <w:rPr>
+          <w:rFonts w:hint="eastAsia"/>
+        </w:rPr>
+        <w:t>。句子对中每个句子以字符串的形式存储，每个字符串即句子的自然语言表达。具体数据案例已经在上一节中展示。</w:t>
+      </w:r>
+    </w:p>
+    <w:p>
+      <w:pPr>
+        <w:ind w:firstLineChars="200" w:firstLine="420"/>
+        <w:rPr>
+          <w:rStyle w:val="Hyperlink"/>
           <w:rFonts w:ascii="宋体" w:eastAsia="宋体" w:hAnsi="宋体" w:cs="宋体"/>
           <w:sz w:val="24"/>
         </w:rPr>
       </w:pPr>
+      <w:r>
+        <w:rPr>
+          <w:rFonts w:hint="eastAsia"/>
+        </w:rPr>
+        <w:t>数据量较大，在此仅提供</w:t>
+      </w:r>
       <w:proofErr w:type="spellStart"/>
       <w:r>
         <w:rPr>
+          <w:rFonts w:hint="eastAsia"/>
+        </w:rPr>
+        <w:t>kaggle</w:t>
+      </w:r>
+      <w:proofErr w:type="spellEnd"/>
+      <w:r>
+        <w:rPr>
+          <w:rFonts w:hint="eastAsia"/>
+        </w:rPr>
+        <w:t>网站上该数据集的说明，下载地址：</w:t>
+      </w:r>
+      <w:r>
+        <w:rPr>
+          <w:rStyle w:val="Hyperlink"/>
           <w:rFonts w:ascii="宋体" w:eastAsia="宋体" w:hAnsi="宋体" w:cs="宋体"/>
           <w:sz w:val="24"/>
         </w:rPr>
-        <w:t>Quora</w:t>
-      </w:r>
-      <w:proofErr w:type="spellEnd"/>
-      <w:r>
-        <w:rPr>
+        <w:lastRenderedPageBreak/>
+        <w:fldChar w:fldCharType="begin"/>
+      </w:r>
+      <w:r>
+        <w:rPr>
+          <w:rStyle w:val="Hyperlink"/>
           <w:rFonts w:ascii="宋体" w:eastAsia="宋体" w:hAnsi="宋体" w:cs="宋体"/>
           <w:sz w:val="24"/>
         </w:rPr>
-        <w:t xml:space="preserve"> 数据集训练集共包含40K的句子对，且其完全来自于</w:t>
-      </w:r>
-      <w:proofErr w:type="spellStart"/>
-      <w:r>
-        <w:rPr>
+        <w:instrText xml:space="preserve"> HYPERLINK "https://www.kaggle.com/c/quora-question-pairs/submissions?sortBy=date&amp;group=all&amp;page=1" </w:instrText>
+      </w:r>
+      <w:r>
+        <w:rPr>
+          <w:rStyle w:val="Hyperlink"/>
           <w:rFonts w:ascii="宋体" w:eastAsia="宋体" w:hAnsi="宋体" w:cs="宋体"/>
           <w:sz w:val="24"/>
         </w:rPr>
-        <w:t>Quora</w:t>
-      </w:r>
-      <w:proofErr w:type="spellEnd"/>
-      <w:r>
-        <w:rPr>
+        <w:fldChar w:fldCharType="separate"/>
+      </w:r>
+      <w:r>
+        <w:rPr>
+          <w:rStyle w:val="Hyperlink"/>
           <w:rFonts w:ascii="宋体" w:eastAsia="宋体" w:hAnsi="宋体" w:cs="宋体"/>
           <w:sz w:val="24"/>
         </w:rPr>
-        <w:t>网站自身</w:t>
-      </w:r>
-      <w:r>
-        <w:rPr>
-          <w:rFonts w:ascii="宋体" w:eastAsia="宋体" w:hAnsi="宋体" w:cs="宋体" w:hint="eastAsia"/>
-          <w:sz w:val="24"/>
-        </w:rPr>
-        <w:t>。句子对中每个句子以字符串的形式存储，每个字符串即句子的自然语言表达</w:t>
-      </w:r>
-      <w:r>
-        <w:rPr>
-          <w:rFonts w:ascii="宋体" w:eastAsia="宋体" w:hAnsi="宋体" w:cs="宋体" w:hint="eastAsia"/>
-          <w:sz w:val="24"/>
-        </w:rPr>
-        <w:t>。具体数据案例已经在上一节中展示。</w:t>
-      </w:r>
-    </w:p>
-    <w:p>
-      <w:pPr>
-        <w:ind w:firstLineChars="200" w:firstLine="480"/>
-        <w:rPr>
+        <w:t>https://www.kaggle.com/c/quora-question-pairs/submissions?sortBy=date&amp;group=all&amp;page=1</w:t>
+      </w:r>
+      <w:r>
+        <w:rPr>
+          <w:rStyle w:val="Hyperlink"/>
           <w:rFonts w:ascii="宋体" w:eastAsia="宋体" w:hAnsi="宋体" w:cs="宋体"/>
           <w:sz w:val="24"/>
         </w:rPr>
-      </w:pPr>
-      <w:r>
-        <w:rPr>
-          <w:rFonts w:ascii="宋体" w:eastAsia="宋体" w:hAnsi="宋体" w:cs="宋体" w:hint="eastAsia"/>
-          <w:sz w:val="24"/>
+        <w:fldChar w:fldCharType="end"/>
+      </w:r>
+    </w:p>
+    <w:p>
+      <w:pPr>
+        <w:pStyle w:val="Heading3"/>
+      </w:pPr>
+      <w:bookmarkStart w:id="4" w:name="_Toc535861335"/>
+      <w:r>
+        <w:t>数据分析</w:t>
+      </w:r>
+      <w:bookmarkEnd w:id="4"/>
+    </w:p>
+    <w:p>
+      <w:pPr>
+        <w:ind w:firstLine="440"/>
+      </w:pPr>
+      <w:r>
+        <w:rPr>
+          <w:rFonts w:hint="eastAsia"/>
+        </w:rPr>
+        <w:t>句子长度分析：</w:t>
+      </w:r>
+    </w:p>
+    <w:p>
+      <w:pPr>
+        <w:ind w:firstLine="440"/>
+      </w:pPr>
+      <w:r>
+        <w:rPr>
+          <w:rFonts w:hint="eastAsia"/>
+        </w:rPr>
+        <w:t>句子对中的句子长度和包含的词数等信息能够用来判断句子对是否能够表示相同含义。</w:t>
+      </w:r>
+      <w:r>
+        <w:rPr>
+          <w:rFonts w:hint="eastAsia"/>
+        </w:rPr>
+        <w:t>一般而言，在提问时，用户往往会用相似的词语和句子结构来描述相同的问题，而相似的句子结构和词语会使句子长度也比较相似</w:t>
+      </w:r>
+      <w:r>
+        <w:rPr>
+          <w:rFonts w:hint="eastAsia"/>
+        </w:rPr>
+        <w:t>。</w:t>
+      </w:r>
+      <w:r>
+        <w:rPr>
+          <w:rFonts w:hint="eastAsia"/>
+        </w:rPr>
+        <w:t>因此，在直觉上来说，相似长度的句子是相似句子的可能性更大。因此我们会分析句子长度相关的统计量。具体如下：</w:t>
+      </w:r>
+    </w:p>
+    <w:p>
+      <w:pPr>
+        <w:ind w:firstLine="440"/>
+      </w:pPr>
+      <w:r>
+        <w:rPr>
+          <w:rFonts w:hint="eastAsia"/>
+        </w:rPr>
+        <w:t>句子长度：句子字符串的长度</w:t>
+      </w:r>
+    </w:p>
+    <w:p>
+      <w:pPr>
+        <w:ind w:firstLine="440"/>
+      </w:pPr>
+      <w:r>
+        <w:rPr>
+          <w:rFonts w:hint="eastAsia"/>
+        </w:rPr>
+        <w:t>句子字符长度：句子中去除空格等空白符号后的字符长度</w:t>
+      </w:r>
+    </w:p>
+    <w:p>
+      <w:pPr>
+        <w:ind w:firstLine="440"/>
+      </w:pPr>
+      <w:r>
+        <w:rPr>
+          <w:rFonts w:hint="eastAsia"/>
+        </w:rPr>
+        <w:t>句子单词数量：用空格分割句子后得到的列表的长度。该长度为句子中单词和特殊符号的数量</w:t>
+      </w:r>
+      <w:proofErr w:type="gramStart"/>
+      <w:r>
+        <w:rPr>
+          <w:rFonts w:hint="eastAsia"/>
+        </w:rPr>
+        <w:t>和</w:t>
+      </w:r>
+      <w:proofErr w:type="gramEnd"/>
+      <w:r>
+        <w:rPr>
+          <w:rFonts w:hint="eastAsia"/>
+        </w:rPr>
+        <w:t>。</w:t>
+      </w:r>
+    </w:p>
+    <w:p>
+      <w:pPr>
+        <w:ind w:firstLine="440"/>
+      </w:pPr>
+      <w:r>
+        <w:rPr>
+          <w:rFonts w:hint="eastAsia"/>
+        </w:rPr>
+        <w:t>进一步数据处理：直接获取到的长度特征为一个二元组，分别包含了第一个和第二个句子的长度特征。这个二元组不方便可视化，所以我将二元组的两个数据做比值并进一步处理来获取最终方便可视化的数据。以句子长度为例，处理过程如下：</w:t>
+      </w:r>
+    </w:p>
+    <w:p>
+      <w:pPr>
+        <w:ind w:firstLine="440"/>
+      </w:pPr>
+      <w:r>
+        <w:rPr>
+          <w:rFonts w:hint="eastAsia"/>
+        </w:rPr>
+        <w:t>句子长度的原始数据为二元组：（</w:t>
+      </w:r>
+      <w:r>
+        <w:rPr>
+          <w:rFonts w:hint="eastAsia"/>
+        </w:rPr>
+        <w:t>len</w:t>
+      </w:r>
+      <w:r>
+        <w:t>_q1, len_q2</w:t>
+      </w:r>
+      <w:r>
+        <w:rPr>
+          <w:rFonts w:hint="eastAsia"/>
+        </w:rPr>
+        <w:t>）</w:t>
+      </w:r>
+    </w:p>
+    <w:p>
+      <w:pPr>
+        <w:ind w:firstLine="440"/>
+      </w:pPr>
+      <w:r>
+        <w:rPr>
+          <w:rFonts w:hint="eastAsia"/>
+        </w:rPr>
+        <w:t>将数据做比值，获得一个数据值：</w:t>
+      </w:r>
+      <w:proofErr w:type="spellStart"/>
+      <w:r>
+        <w:rPr>
+          <w:rFonts w:hint="eastAsia"/>
+        </w:rPr>
+        <w:t>len</w:t>
+      </w:r>
+      <w:r>
+        <w:t>_q_ratio</w:t>
+      </w:r>
+      <w:proofErr w:type="spellEnd"/>
+      <w:r>
+        <w:t xml:space="preserve"> = len_q1 / len_q2</w:t>
+      </w:r>
+    </w:p>
+    <w:p>
+      <w:pPr>
+        <w:ind w:firstLine="440"/>
+      </w:pPr>
+      <w:r>
+        <w:rPr>
+          <w:rFonts w:hint="eastAsia"/>
+        </w:rPr>
+        <w:t>为了反映该比值对判断的作用，我根据该比值将数据划分为较小的区间，并计算每个小区间中的数据中</w:t>
+      </w:r>
+      <w:proofErr w:type="spellStart"/>
+      <w:r>
+        <w:rPr>
+          <w:rFonts w:hint="eastAsia"/>
+        </w:rPr>
+        <w:t>is_duplicate</w:t>
+      </w:r>
+      <w:proofErr w:type="spellEnd"/>
+      <w:r>
+        <w:rPr>
+          <w:rFonts w:hint="eastAsia"/>
+        </w:rPr>
+        <w:t>段的平均值，平均值越大的区间表示该区间包含越多的正样本，而平均值越小，表示该区间包含的正样本越少。</w:t>
+      </w:r>
+    </w:p>
+    <w:p>
+      <w:pPr>
+        <w:ind w:firstLine="440"/>
+      </w:pPr>
+      <w:r>
+        <w:rPr>
+          <w:rFonts w:hint="eastAsia"/>
+        </w:rPr>
+        <w:t>但在可视化之前，发现</w:t>
+      </w:r>
+      <w:proofErr w:type="spellStart"/>
+      <w:r>
+        <w:rPr>
+          <w:rFonts w:hint="eastAsia"/>
+        </w:rPr>
+        <w:t>len</w:t>
+      </w:r>
+      <w:r>
+        <w:t>_q_ratio</w:t>
+      </w:r>
+      <w:proofErr w:type="spellEnd"/>
+      <w:r>
+        <w:rPr>
+          <w:rFonts w:hint="eastAsia"/>
+        </w:rPr>
+        <w:t>比值的分布空间为</w:t>
+      </w:r>
+      <w:r>
+        <w:t>[</w:t>
+      </w:r>
+      <w:r>
+        <w:t>0.006711409395973154, 117.0</w:t>
+      </w:r>
+      <w:r>
+        <w:t>]</w:t>
+      </w:r>
+      <w:r>
+        <w:rPr>
+          <w:rFonts w:hint="eastAsia"/>
+        </w:rPr>
+        <w:t>。因为是比值，数据应该以</w:t>
+      </w:r>
+      <w:r>
+        <w:rPr>
+          <w:rFonts w:hint="eastAsia"/>
+        </w:rPr>
+        <w:t>1</w:t>
+      </w:r>
+      <w:r>
+        <w:rPr>
+          <w:rFonts w:hint="eastAsia"/>
+        </w:rPr>
+        <w:t>为中心分布，因此数据分布不均匀，不利于可视化，所以考虑使用对数操作调整数据分布。</w:t>
+      </w:r>
+    </w:p>
+    <w:p>
+      <w:pPr>
+        <w:ind w:firstLine="440"/>
+      </w:pPr>
+      <w:r>
+        <w:rPr>
+          <w:rFonts w:hint="eastAsia"/>
+        </w:rPr>
+        <w:t>比值对数：</w:t>
+      </w:r>
+      <w:proofErr w:type="spellStart"/>
+      <w:r>
+        <w:rPr>
+          <w:rFonts w:hint="eastAsia"/>
+        </w:rPr>
+        <w:t>len</w:t>
+      </w:r>
+      <w:r>
+        <w:t>_q_ratio_ln</w:t>
+      </w:r>
+      <w:proofErr w:type="spellEnd"/>
+      <w:r>
+        <w:t xml:space="preserve"> = </w:t>
+      </w:r>
+      <w:proofErr w:type="gramStart"/>
+      <w:r>
+        <w:t>ln(</w:t>
+      </w:r>
+      <w:proofErr w:type="gramEnd"/>
+      <w:r>
+        <w:t>len_q1 / len_q2)</w:t>
+      </w:r>
+    </w:p>
+    <w:p>
+      <w:pPr>
+        <w:ind w:firstLine="440"/>
+      </w:pPr>
+      <w:r>
+        <w:rPr>
+          <w:rFonts w:hint="eastAsia"/>
+        </w:rPr>
+        <w:t>该数值的分布大约在</w:t>
+      </w:r>
+      <w:r>
+        <w:rPr>
+          <w:rFonts w:hint="eastAsia"/>
+        </w:rPr>
+        <w:t>[-</w:t>
+      </w:r>
+      <w:r>
+        <w:t>4</w:t>
+      </w:r>
+      <w:r>
+        <w:rPr>
+          <w:rFonts w:hint="eastAsia"/>
+        </w:rPr>
+        <w:t>，</w:t>
+      </w:r>
+      <w:r>
+        <w:t>4]</w:t>
+      </w:r>
+      <w:r>
+        <w:rPr>
+          <w:rFonts w:hint="eastAsia"/>
+        </w:rPr>
+        <w:t>上。以</w:t>
+      </w:r>
+      <w:r>
+        <w:rPr>
+          <w:rFonts w:hint="eastAsia"/>
+        </w:rPr>
+        <w:t>0</w:t>
+      </w:r>
+      <w:r>
+        <w:t>.04</w:t>
+      </w:r>
+      <w:r>
+        <w:rPr>
+          <w:rFonts w:hint="eastAsia"/>
+        </w:rPr>
+        <w:t>为小区间的划分范围，获得最终可视化分布如下：</w:t>
+      </w:r>
+    </w:p>
+    <w:p>
+      <w:pPr>
+        <w:jc w:val="left"/>
+      </w:pPr>
+      <w:r>
+        <w:rPr>
+          <w:rFonts w:hint="eastAsia"/>
+          <w:noProof/>
+        </w:rPr>
+        <w:drawing>
+          <wp:inline distT="0" distB="0" distL="0" distR="0" wp14:anchorId="6CF27EFE" wp14:editId="2DFED9C6">
+            <wp:extent cx="5274310" cy="2101850"/>
+            <wp:effectExtent l="0" t="0" r="0" b="6350"/>
+            <wp:docPr id="4" name="Picture 4"/>
+            <wp:cNvGraphicFramePr>
+              <a:graphicFrameLocks xmlns:a="http://schemas.openxmlformats.org/drawingml/2006/main" noChangeAspect="1"/>
+            </wp:cNvGraphicFramePr>
+            <a:graphic xmlns:a="http://schemas.openxmlformats.org/drawingml/2006/main">
+              <a:graphicData uri="http://schemas.openxmlformats.org/drawingml/2006/picture">
+                <pic:pic xmlns:pic="http://schemas.openxmlformats.org/drawingml/2006/picture">
+                  <pic:nvPicPr>
+                    <pic:cNvPr id="4" name="Screen Shot 2019-01-16 at 11.45.29 PM.png"/>
+                    <pic:cNvPicPr/>
+                  </pic:nvPicPr>
+                  <pic:blipFill>
+                    <a:blip r:embed="rId7" cstate="print">
+                      <a:extLst>
+                        <a:ext uri="{28A0092B-C50C-407E-A947-70E740481C1C}">
+                          <a14:useLocalDpi xmlns:a14="http://schemas.microsoft.com/office/drawing/2010/main" val="0"/>
+                        </a:ext>
+                      </a:extLst>
+                    </a:blip>
+                    <a:stretch>
+                      <a:fillRect/>
+                    </a:stretch>
+                  </pic:blipFill>
+                  <pic:spPr>
+                    <a:xfrm>
+                      <a:off x="0" y="0"/>
+                      <a:ext cx="5274310" cy="2101850"/>
+                    </a:xfrm>
+                    <a:prstGeom prst="rect">
+                      <a:avLst/>
+                    </a:prstGeom>
+                  </pic:spPr>
+                </pic:pic>
+              </a:graphicData>
+            </a:graphic>
+          </wp:inline>
+        </w:drawing>
+      </w:r>
+    </w:p>
+    <w:p>
+      <w:pPr>
+        <w:jc w:val="center"/>
+      </w:pPr>
+      <w:r>
+        <w:rPr>
+          <w:rFonts w:hint="eastAsia"/>
+        </w:rPr>
+        <w:t>图</w:t>
+      </w:r>
+      <w:r>
+        <w:rPr>
+          <w:rFonts w:hint="eastAsia"/>
+        </w:rPr>
+        <w:t xml:space="preserve"> </w:t>
+      </w:r>
+      <w:r>
+        <w:t>1</w:t>
+      </w:r>
+    </w:p>
+    <w:p>
+      <w:pPr>
+        <w:ind w:firstLine="440"/>
+      </w:pPr>
+      <w:r>
+        <w:rPr>
+          <w:rFonts w:hint="eastAsia"/>
+        </w:rPr>
+        <w:t>上图中和坐标为</w:t>
+      </w:r>
+      <w:r>
+        <w:rPr>
+          <w:rFonts w:hint="eastAsia"/>
+        </w:rPr>
+        <w:t>l</w:t>
+      </w:r>
+      <w:r>
+        <w:t>n(len_q1/len_q2)</w:t>
+      </w:r>
+      <w:r>
+        <w:rPr>
+          <w:rFonts w:hint="eastAsia"/>
+        </w:rPr>
+        <w:t>，是我最终选定的比值对数特征。纵坐标为每个小区间中数据</w:t>
+      </w:r>
+      <w:proofErr w:type="spellStart"/>
+      <w:r>
+        <w:rPr>
+          <w:rFonts w:hint="eastAsia"/>
+        </w:rPr>
+        <w:t>is_duplicate</w:t>
+      </w:r>
+      <w:proofErr w:type="spellEnd"/>
+      <w:r>
+        <w:rPr>
+          <w:rFonts w:hint="eastAsia"/>
+        </w:rPr>
+        <w:t>字段的均值。</w:t>
+      </w:r>
+    </w:p>
+    <w:p>
+      <w:pPr>
+        <w:ind w:firstLine="440"/>
+      </w:pPr>
+      <w:r>
+        <w:rPr>
+          <w:rFonts w:hint="eastAsia"/>
+        </w:rPr>
+        <w:t>从图中可见，当比值对数在</w:t>
+      </w:r>
+      <w:r>
+        <w:rPr>
+          <w:rFonts w:hint="eastAsia"/>
+        </w:rPr>
+        <w:t>[</w:t>
+      </w:r>
+      <w:r>
+        <w:t>-4, -2]</w:t>
+      </w:r>
+      <w:r>
+        <w:rPr>
+          <w:rFonts w:hint="eastAsia"/>
+        </w:rPr>
+        <w:t>和</w:t>
+      </w:r>
+      <w:r>
+        <w:rPr>
+          <w:rFonts w:hint="eastAsia"/>
+        </w:rPr>
+        <w:t>[</w:t>
+      </w:r>
+      <w:r>
+        <w:t>2,4]</w:t>
+      </w:r>
+      <w:r>
+        <w:rPr>
+          <w:rFonts w:hint="eastAsia"/>
+        </w:rPr>
+        <w:t>之间时目标字段均值为</w:t>
+      </w:r>
+      <w:r>
+        <w:rPr>
+          <w:rFonts w:hint="eastAsia"/>
+        </w:rPr>
+        <w:t>0</w:t>
+      </w:r>
+      <w:r>
+        <w:rPr>
+          <w:rFonts w:hint="eastAsia"/>
+        </w:rPr>
+        <w:t>，说明该句子对长度差异过大时，基本不可能是相同含义的句子。而比值对数越接近</w:t>
+      </w:r>
+      <w:r>
+        <w:rPr>
+          <w:rFonts w:hint="eastAsia"/>
+        </w:rPr>
+        <w:t>0</w:t>
+      </w:r>
+      <w:r>
+        <w:rPr>
+          <w:rFonts w:hint="eastAsia"/>
+        </w:rPr>
+        <w:t>，目标字段均值越大，说</w:t>
+      </w:r>
+      <w:r>
+        <w:rPr>
+          <w:rFonts w:hint="eastAsia"/>
         </w:rPr>
         <w:lastRenderedPageBreak/>
-        <w:t>数据量较大，在此仅提供</w:t>
-      </w:r>
+        <w:t>明句子长度越</w:t>
+      </w:r>
+      <w:r>
+        <w:rPr>
+          <w:rFonts w:hint="eastAsia"/>
+        </w:rPr>
+        <w:t>相近，句子对的含义</w:t>
+      </w:r>
+      <w:proofErr w:type="gramStart"/>
+      <w:r>
+        <w:rPr>
+          <w:rFonts w:hint="eastAsia"/>
+        </w:rPr>
+        <w:t>越肯能相同</w:t>
+      </w:r>
+      <w:proofErr w:type="gramEnd"/>
+      <w:r>
+        <w:rPr>
+          <w:rFonts w:hint="eastAsia"/>
+        </w:rPr>
+        <w:t>。因此该特征值对于模型的预测越有效果。</w:t>
+      </w:r>
+    </w:p>
+    <w:p>
+      <w:pPr>
+        <w:ind w:firstLine="440"/>
+      </w:pPr>
+      <w:r>
+        <w:rPr>
+          <w:rFonts w:hint="eastAsia"/>
+        </w:rPr>
+        <w:t>同时，我也对该比值的分布进行了可视化：</w:t>
+      </w:r>
+    </w:p>
+    <w:p>
+      <w:pPr>
+        <w:jc w:val="center"/>
+        <w:rPr>
+          <w:rFonts w:hint="eastAsia"/>
+        </w:rPr>
+      </w:pPr>
+      <w:r>
+        <w:rPr>
+          <w:noProof/>
+        </w:rPr>
+        <w:drawing>
+          <wp:inline distT="0" distB="0" distL="0" distR="0" wp14:anchorId="2C70DD07" wp14:editId="46D93567">
+            <wp:extent cx="5274310" cy="1939726"/>
+            <wp:effectExtent l="0" t="0" r="2540" b="3810"/>
+            <wp:docPr id="12" name="Picture 12" descr="C:\Users\kunfu\Desktop\download.png"/>
+            <wp:cNvGraphicFramePr>
+              <a:graphicFrameLocks xmlns:a="http://schemas.openxmlformats.org/drawingml/2006/main" noChangeAspect="1"/>
+            </wp:cNvGraphicFramePr>
+            <a:graphic xmlns:a="http://schemas.openxmlformats.org/drawingml/2006/main">
+              <a:graphicData uri="http://schemas.openxmlformats.org/drawingml/2006/picture">
+                <pic:pic xmlns:pic="http://schemas.openxmlformats.org/drawingml/2006/picture">
+                  <pic:nvPicPr>
+                    <pic:cNvPr id="0" name="Picture 4" descr="C:\Users\kunfu\Desktop\download.png"/>
+                    <pic:cNvPicPr>
+                      <a:picLocks noChangeAspect="1" noChangeArrowheads="1"/>
+                    </pic:cNvPicPr>
+                  </pic:nvPicPr>
+                  <pic:blipFill>
+                    <a:blip r:embed="rId8">
+                      <a:extLst>
+                        <a:ext uri="{28A0092B-C50C-407E-A947-70E740481C1C}">
+                          <a14:useLocalDpi xmlns:a14="http://schemas.microsoft.com/office/drawing/2010/main" val="0"/>
+                        </a:ext>
+                      </a:extLst>
+                    </a:blip>
+                    <a:srcRect/>
+                    <a:stretch>
+                      <a:fillRect/>
+                    </a:stretch>
+                  </pic:blipFill>
+                  <pic:spPr bwMode="auto">
+                    <a:xfrm>
+                      <a:off x="0" y="0"/>
+                      <a:ext cx="5274310" cy="1939726"/>
+                    </a:xfrm>
+                    <a:prstGeom prst="rect">
+                      <a:avLst/>
+                    </a:prstGeom>
+                    <a:noFill/>
+                    <a:ln>
+                      <a:noFill/>
+                    </a:ln>
+                  </pic:spPr>
+                </pic:pic>
+              </a:graphicData>
+            </a:graphic>
+          </wp:inline>
+        </w:drawing>
+      </w:r>
+      <w:r>
+        <w:rPr>
+          <w:rFonts w:hint="eastAsia"/>
+        </w:rPr>
+        <w:t>图</w:t>
+      </w:r>
+      <w:r>
+        <w:rPr>
+          <w:rFonts w:hint="eastAsia"/>
+        </w:rPr>
+        <w:t>2</w:t>
+      </w:r>
+    </w:p>
+    <w:p>
+      <w:pPr>
+        <w:ind w:firstLine="440"/>
+      </w:pPr>
+      <w:r>
+        <w:rPr>
+          <w:rFonts w:hint="eastAsia"/>
+        </w:rPr>
+        <w:t>同上，我也准备了句子字符长度和句子单词数量对应的比值对数分布，如下：</w:t>
+      </w:r>
+    </w:p>
+    <w:p>
+      <w:r>
+        <w:rPr>
+          <w:rFonts w:hint="eastAsia"/>
+          <w:noProof/>
+        </w:rPr>
+        <w:drawing>
+          <wp:inline distT="0" distB="0" distL="0" distR="0" wp14:anchorId="24F55261" wp14:editId="726617B8">
+            <wp:extent cx="5274310" cy="2072640"/>
+            <wp:effectExtent l="0" t="0" r="0" b="0"/>
+            <wp:docPr id="5" name="Picture 5"/>
+            <wp:cNvGraphicFramePr>
+              <a:graphicFrameLocks xmlns:a="http://schemas.openxmlformats.org/drawingml/2006/main" noChangeAspect="1"/>
+            </wp:cNvGraphicFramePr>
+            <a:graphic xmlns:a="http://schemas.openxmlformats.org/drawingml/2006/main">
+              <a:graphicData uri="http://schemas.openxmlformats.org/drawingml/2006/picture">
+                <pic:pic xmlns:pic="http://schemas.openxmlformats.org/drawingml/2006/picture">
+                  <pic:nvPicPr>
+                    <pic:cNvPr id="5" name="Screen Shot 2019-01-16 at 11.45.37 PM.png"/>
+                    <pic:cNvPicPr/>
+                  </pic:nvPicPr>
+                  <pic:blipFill>
+                    <a:blip r:embed="rId9" cstate="print">
+                      <a:extLst>
+                        <a:ext uri="{28A0092B-C50C-407E-A947-70E740481C1C}">
+                          <a14:useLocalDpi xmlns:a14="http://schemas.microsoft.com/office/drawing/2010/main" val="0"/>
+                        </a:ext>
+                      </a:extLst>
+                    </a:blip>
+                    <a:stretch>
+                      <a:fillRect/>
+                    </a:stretch>
+                  </pic:blipFill>
+                  <pic:spPr>
+                    <a:xfrm>
+                      <a:off x="0" y="0"/>
+                      <a:ext cx="5274310" cy="2072640"/>
+                    </a:xfrm>
+                    <a:prstGeom prst="rect">
+                      <a:avLst/>
+                    </a:prstGeom>
+                  </pic:spPr>
+                </pic:pic>
+              </a:graphicData>
+            </a:graphic>
+          </wp:inline>
+        </w:drawing>
+      </w:r>
+    </w:p>
+    <w:p>
+      <w:pPr>
+        <w:jc w:val="center"/>
+      </w:pPr>
+      <w:r>
+        <w:rPr>
+          <w:rFonts w:hint="eastAsia"/>
+        </w:rPr>
+        <w:t>图</w:t>
+      </w:r>
+      <w:r>
+        <w:rPr>
+          <w:rFonts w:hint="eastAsia"/>
+        </w:rPr>
+        <w:t>3</w:t>
+      </w:r>
+    </w:p>
+    <w:p>
+      <w:pPr>
+        <w:jc w:val="center"/>
+      </w:pPr>
+      <w:r>
+        <w:rPr>
+          <w:rFonts w:hint="eastAsia"/>
+        </w:rPr>
+        <w:pict w14:anchorId="419ABB02">
+          <v:shapetype id="_x0000_t75" coordsize="21600,21600" o:spt="75" o:preferrelative="t" path="m@4@5l@4@11@9@11@9@5xe" filled="f" stroked="f">
+            <v:stroke joinstyle="miter"/>
+            <v:formulas>
+              <v:f eqn="if lineDrawn pixelLineWidth 0"/>
+              <v:f eqn="sum @0 1 0"/>
+              <v:f eqn="sum 0 0 @1"/>
+              <v:f eqn="prod @2 1 2"/>
+              <v:f eqn="prod @3 21600 pixelWidth"/>
+              <v:f eqn="prod @3 21600 pixelHeight"/>
+              <v:f eqn="sum @0 0 1"/>
+              <v:f eqn="prod @6 1 2"/>
+              <v:f eqn="prod @7 21600 pixelWidth"/>
+              <v:f eqn="sum @8 21600 0"/>
+              <v:f eqn="prod @7 21600 pixelHeight"/>
+              <v:f eqn="sum @10 21600 0"/>
+            </v:formulas>
+            <v:path o:extrusionok="f" gradientshapeok="t" o:connecttype="rect"/>
+            <o:lock v:ext="edit" aspectratio="t"/>
+          </v:shapetype>
+          <v:shape id="_x0000_i1030" type="#_x0000_t75" style="width:414.75pt;height:153pt">
+            <v:imagedata r:id="rId10" o:title="download"/>
+          </v:shape>
+        </w:pict>
+      </w:r>
+    </w:p>
+    <w:p>
+      <w:pPr>
+        <w:jc w:val="center"/>
+        <w:rPr>
+          <w:rFonts w:hint="eastAsia"/>
+        </w:rPr>
+      </w:pPr>
+      <w:r>
+        <w:rPr>
+          <w:rFonts w:hint="eastAsia"/>
+        </w:rPr>
+        <w:t>图</w:t>
+      </w:r>
+      <w:r>
+        <w:rPr>
+          <w:rFonts w:hint="eastAsia"/>
+        </w:rPr>
+        <w:t>4</w:t>
+      </w:r>
+    </w:p>
+    <w:p>
+      <w:r>
+        <w:rPr>
+          <w:rFonts w:hint="eastAsia"/>
+          <w:noProof/>
+        </w:rPr>
+        <w:lastRenderedPageBreak/>
+        <w:drawing>
+          <wp:inline distT="0" distB="0" distL="0" distR="0" wp14:anchorId="51A8EECB" wp14:editId="58DDD2D0">
+            <wp:extent cx="5274310" cy="2085340"/>
+            <wp:effectExtent l="0" t="0" r="0" b="0"/>
+            <wp:docPr id="6" name="Picture 6"/>
+            <wp:cNvGraphicFramePr>
+              <a:graphicFrameLocks xmlns:a="http://schemas.openxmlformats.org/drawingml/2006/main" noChangeAspect="1"/>
+            </wp:cNvGraphicFramePr>
+            <a:graphic xmlns:a="http://schemas.openxmlformats.org/drawingml/2006/main">
+              <a:graphicData uri="http://schemas.openxmlformats.org/drawingml/2006/picture">
+                <pic:pic xmlns:pic="http://schemas.openxmlformats.org/drawingml/2006/picture">
+                  <pic:nvPicPr>
+                    <pic:cNvPr id="6" name="Screen Shot 2019-01-16 at 11.45.49 PM.png"/>
+                    <pic:cNvPicPr/>
+                  </pic:nvPicPr>
+                  <pic:blipFill>
+                    <a:blip r:embed="rId11" cstate="print">
+                      <a:extLst>
+                        <a:ext uri="{28A0092B-C50C-407E-A947-70E740481C1C}">
+                          <a14:useLocalDpi xmlns:a14="http://schemas.microsoft.com/office/drawing/2010/main" val="0"/>
+                        </a:ext>
+                      </a:extLst>
+                    </a:blip>
+                    <a:stretch>
+                      <a:fillRect/>
+                    </a:stretch>
+                  </pic:blipFill>
+                  <pic:spPr>
+                    <a:xfrm>
+                      <a:off x="0" y="0"/>
+                      <a:ext cx="5274310" cy="2085340"/>
+                    </a:xfrm>
+                    <a:prstGeom prst="rect">
+                      <a:avLst/>
+                    </a:prstGeom>
+                  </pic:spPr>
+                </pic:pic>
+              </a:graphicData>
+            </a:graphic>
+          </wp:inline>
+        </w:drawing>
+      </w:r>
+    </w:p>
+    <w:p>
+      <w:pPr>
+        <w:jc w:val="center"/>
+      </w:pPr>
+      <w:r>
+        <w:rPr>
+          <w:rFonts w:hint="eastAsia"/>
+        </w:rPr>
+        <w:t>图</w:t>
+      </w:r>
+      <w:r>
+        <w:rPr>
+          <w:rFonts w:hint="eastAsia"/>
+        </w:rPr>
+        <w:t>5</w:t>
+      </w:r>
+    </w:p>
+    <w:p>
+      <w:pPr>
+        <w:jc w:val="center"/>
+      </w:pPr>
+      <w:r>
+        <w:pict w14:anchorId="4244ECBA">
+          <v:shape id="_x0000_i1029" type="#_x0000_t75" style="width:414.75pt;height:153pt">
+            <v:imagedata r:id="rId12" o:title="download"/>
+          </v:shape>
+        </w:pict>
+      </w:r>
+    </w:p>
+    <w:p>
+      <w:pPr>
+        <w:jc w:val="center"/>
+      </w:pPr>
+      <w:r>
+        <w:rPr>
+          <w:rFonts w:hint="eastAsia"/>
+        </w:rPr>
+        <w:t>图</w:t>
+      </w:r>
+      <w:r>
+        <w:rPr>
+          <w:rFonts w:hint="eastAsia"/>
+        </w:rPr>
+        <w:t>6</w:t>
+      </w:r>
+    </w:p>
+    <w:p>
+      <w:pPr>
+        <w:ind w:firstLine="440"/>
+      </w:pPr>
+      <w:r>
+        <w:rPr>
+          <w:rFonts w:hint="eastAsia"/>
+        </w:rPr>
+        <w:t>发现分布与字符串长度的分布类似。</w:t>
+      </w:r>
+    </w:p>
+    <w:p>
+      <w:pPr>
+        <w:ind w:firstLine="440"/>
+      </w:pPr>
+      <w:r>
+        <w:rPr>
+          <w:rFonts w:hint="eastAsia"/>
+        </w:rPr>
+        <w:t>在此之后，再分析一下句子对中同时出现的单词数量与目标字段的关系。其中相同单词比例可定义为：</w:t>
+      </w:r>
+    </w:p>
+    <w:p>
+      <w:pPr>
+        <w:ind w:firstLine="440"/>
+      </w:pPr>
       <w:proofErr w:type="spellStart"/>
       <w:r>
-        <w:rPr>
-          <w:rFonts w:ascii="宋体" w:eastAsia="宋体" w:hAnsi="宋体" w:cs="宋体" w:hint="eastAsia"/>
-          <w:sz w:val="24"/>
+        <w:t>C</w:t>
+      </w:r>
+      <w:r>
+        <w:rPr>
+          <w:rFonts w:hint="eastAsia"/>
+        </w:rPr>
+        <w:t>ommen</w:t>
+      </w:r>
+      <w:proofErr w:type="spellEnd"/>
+      <w:r>
+        <w:t xml:space="preserve"> </w:t>
+      </w:r>
+      <w:r>
+        <w:rPr>
+          <w:rFonts w:hint="eastAsia"/>
+        </w:rPr>
+        <w:t>=</w:t>
+      </w:r>
+      <w:r>
+        <w:t xml:space="preserve"> 2 * </w:t>
+      </w:r>
+      <w:proofErr w:type="spellStart"/>
+      <w:r>
+        <w:rPr>
+          <w:rFonts w:hint="eastAsia"/>
+        </w:rPr>
+        <w:t>commen_count</w:t>
+      </w:r>
+      <w:proofErr w:type="spellEnd"/>
+      <w:r>
+        <w:rPr>
+          <w:rFonts w:hint="eastAsia"/>
+        </w:rPr>
+        <w:t xml:space="preserve"> / (len1 + len2)</w:t>
+      </w:r>
+    </w:p>
+    <w:p>
+      <w:pPr>
+        <w:ind w:firstLine="440"/>
+      </w:pPr>
+      <w:r>
+        <w:rPr>
+          <w:rFonts w:hint="eastAsia"/>
+        </w:rPr>
+        <w:t>其中</w:t>
+      </w:r>
+      <w:r>
+        <w:rPr>
+          <w:rFonts w:hint="eastAsia"/>
+        </w:rPr>
+        <w:t>commen_count</w:t>
+      </w:r>
+      <w:r>
+        <w:rPr>
+          <w:rFonts w:hint="eastAsia"/>
+        </w:rPr>
+        <w:t>为两个句子中同时出现的单词的数量，</w:t>
+      </w:r>
+      <w:r>
+        <w:rPr>
+          <w:rFonts w:hint="eastAsia"/>
+        </w:rPr>
+        <w:t>len</w:t>
+      </w:r>
+      <w:r>
+        <w:t>1</w:t>
+      </w:r>
+      <w:r>
+        <w:rPr>
+          <w:rFonts w:hint="eastAsia"/>
+        </w:rPr>
+        <w:t>和</w:t>
+      </w:r>
+      <w:r>
+        <w:rPr>
+          <w:rFonts w:hint="eastAsia"/>
+        </w:rPr>
+        <w:t>len</w:t>
+      </w:r>
+      <w:r>
+        <w:t>2</w:t>
+      </w:r>
+      <w:r>
+        <w:rPr>
+          <w:rFonts w:hint="eastAsia"/>
+        </w:rPr>
+        <w:t>分别为句子</w:t>
+      </w:r>
+      <w:r>
+        <w:rPr>
+          <w:rFonts w:hint="eastAsia"/>
+        </w:rPr>
+        <w:t>1</w:t>
+      </w:r>
+      <w:r>
+        <w:rPr>
+          <w:rFonts w:hint="eastAsia"/>
+        </w:rPr>
+        <w:t>和句子</w:t>
+      </w:r>
+      <w:r>
+        <w:rPr>
+          <w:rFonts w:hint="eastAsia"/>
+        </w:rPr>
+        <w:t>2</w:t>
+      </w:r>
+      <w:r>
+        <w:rPr>
+          <w:rFonts w:hint="eastAsia"/>
+        </w:rPr>
+        <w:t>包含的单词数量。</w:t>
+      </w:r>
+    </w:p>
+    <w:p>
+      <w:pPr>
+        <w:ind w:firstLine="440"/>
+      </w:pPr>
+      <w:r>
+        <w:rPr>
+          <w:rFonts w:hint="eastAsia"/>
+        </w:rPr>
+        <w:t>然后显示目标字段的均值在该比例上的分布，如下图：</w:t>
+      </w:r>
+    </w:p>
+    <w:p>
+      <w:r>
+        <w:pict w14:anchorId="72857B00">
+          <v:shape id="_x0000_i1040" type="#_x0000_t75" style="width:415.5pt;height:165pt">
+            <v:imagedata r:id="rId13" o:title="download"/>
+          </v:shape>
+        </w:pict>
+      </w:r>
+    </w:p>
+    <w:p>
+      <w:pPr>
+        <w:jc w:val="center"/>
+      </w:pPr>
+      <w:r>
+        <w:rPr>
+          <w:rFonts w:hint="eastAsia"/>
+        </w:rPr>
+        <w:t>图</w:t>
+      </w:r>
+      <w:r>
+        <w:rPr>
+          <w:rFonts w:hint="eastAsia"/>
+        </w:rPr>
+        <w:t>7</w:t>
+      </w:r>
+    </w:p>
+    <w:p>
+      <w:pPr>
+        <w:ind w:firstLineChars="200" w:firstLine="420"/>
+        <w:jc w:val="left"/>
+      </w:pPr>
+      <w:r>
+        <w:rPr>
+          <w:rFonts w:hint="eastAsia"/>
+        </w:rPr>
+        <w:t>从图</w:t>
+      </w:r>
+      <w:r>
+        <w:rPr>
+          <w:rFonts w:hint="eastAsia"/>
+        </w:rPr>
+        <w:t>7</w:t>
+      </w:r>
+      <w:r>
+        <w:rPr>
+          <w:rFonts w:hint="eastAsia"/>
+        </w:rPr>
+        <w:t>中可以看到，在比值较小时</w:t>
+      </w:r>
+      <w:r>
+        <w:rPr>
+          <w:rFonts w:hint="eastAsia"/>
+        </w:rPr>
+        <w:t>目标字段的均值较低，随着比值的升高，目标字段的均值分布开始变高。可见该比值对于句子对判断有作用。</w:t>
+      </w:r>
+    </w:p>
+    <w:p>
+      <w:pPr>
+        <w:ind w:firstLineChars="200" w:firstLine="420"/>
+        <w:jc w:val="left"/>
+      </w:pPr>
+      <w:r>
+        <w:rPr>
+          <w:rFonts w:hint="eastAsia"/>
+        </w:rPr>
+        <w:lastRenderedPageBreak/>
+        <w:t>而该比值的分布如下图：</w:t>
+      </w:r>
+    </w:p>
+    <w:p>
+      <w:pPr>
+        <w:jc w:val="center"/>
+      </w:pPr>
+      <w:r>
+        <w:pict w14:anchorId="5E38582C">
+          <v:shape id="_x0000_i1036" type="#_x0000_t75" style="width:414.75pt;height:153pt">
+            <v:imagedata r:id="rId14" o:title="download"/>
+          </v:shape>
+        </w:pict>
+      </w:r>
+    </w:p>
+    <w:p>
+      <w:pPr>
+        <w:jc w:val="center"/>
+      </w:pPr>
+      <w:r>
+        <w:rPr>
+          <w:rFonts w:hint="eastAsia"/>
+        </w:rPr>
+        <w:t>图</w:t>
+      </w:r>
+      <w:r>
+        <w:rPr>
+          <w:rFonts w:hint="eastAsia"/>
+        </w:rPr>
+        <w:t>8</w:t>
+      </w:r>
+    </w:p>
+    <w:p>
+      <w:pPr>
+        <w:ind w:firstLineChars="200" w:firstLine="420"/>
+        <w:jc w:val="left"/>
+        <w:rPr>
+          <w:rFonts w:hint="eastAsia"/>
+        </w:rPr>
+      </w:pPr>
+      <w:bookmarkStart w:id="5" w:name="_GoBack"/>
+      <w:bookmarkEnd w:id="5"/>
+      <w:r>
+        <w:rPr>
+          <w:rFonts w:hint="eastAsia"/>
+        </w:rPr>
+        <w:t>从图</w:t>
+      </w:r>
+      <w:r>
+        <w:rPr>
+          <w:rFonts w:hint="eastAsia"/>
+        </w:rPr>
+        <w:t>8</w:t>
+      </w:r>
+      <w:r>
+        <w:rPr>
+          <w:rFonts w:hint="eastAsia"/>
+        </w:rPr>
+        <w:t>中可以看到，数据分布相对均匀，结合图</w:t>
+      </w:r>
+      <w:r>
+        <w:rPr>
+          <w:rFonts w:hint="eastAsia"/>
+        </w:rPr>
+        <w:t>7</w:t>
+      </w:r>
+      <w:r>
+        <w:rPr>
+          <w:rFonts w:hint="eastAsia"/>
+        </w:rPr>
+        <w:t>，可以发现，该比值能够帮助我们对大量数据进行划分。</w:t>
+      </w:r>
+    </w:p>
+    <w:p>
+      <w:pPr>
+        <w:pStyle w:val="Heading2"/>
+      </w:pPr>
+      <w:bookmarkStart w:id="6" w:name="_Toc535861336"/>
+      <w:r>
+        <w:rPr>
+          <w:rFonts w:hint="eastAsia"/>
+        </w:rPr>
+        <w:t>评估标准</w:t>
+      </w:r>
+      <w:bookmarkEnd w:id="6"/>
+    </w:p>
+    <w:p>
+      <w:pPr>
+        <w:ind w:firstLine="440"/>
+      </w:pPr>
+      <w:r>
+        <w:rPr>
+          <w:rFonts w:hint="eastAsia"/>
+        </w:rPr>
+        <w:t>前面已经介绍过，该项目要解决的是一个分类问题，需要训练一个分类模型来解决该问题，因此可以考虑使用分类模型的评价标准。本次我们选取</w:t>
+      </w:r>
+      <w:r>
+        <w:t>f1-score</w:t>
+      </w:r>
+      <w:r>
+        <w:rPr>
+          <w:rFonts w:hint="eastAsia"/>
+        </w:rPr>
+        <w:t>和</w:t>
+      </w:r>
+      <w:r>
+        <w:rPr>
+          <w:rFonts w:hint="eastAsia"/>
+        </w:rPr>
+        <w:t>accuracy</w:t>
+      </w:r>
+      <w:r>
+        <w:t xml:space="preserve"> </w:t>
+      </w:r>
+      <w:r>
+        <w:rPr>
+          <w:rFonts w:hint="eastAsia"/>
+        </w:rPr>
+        <w:t>score</w:t>
+      </w:r>
+      <w:r>
+        <w:rPr>
+          <w:rFonts w:hint="eastAsia"/>
+        </w:rPr>
+        <w:t>以及</w:t>
+      </w:r>
+      <w:proofErr w:type="spellStart"/>
+      <w:r>
+        <w:rPr>
+          <w:rFonts w:hint="eastAsia"/>
+        </w:rPr>
+        <w:t>logloss</w:t>
+      </w:r>
+      <w:proofErr w:type="spellEnd"/>
+      <w:r>
+        <w:rPr>
+          <w:rFonts w:hint="eastAsia"/>
+        </w:rPr>
+        <w:t>来进行评价。</w:t>
+      </w:r>
+      <w:r>
+        <w:t>F1</w:t>
+      </w:r>
+      <w:r>
+        <w:rPr>
+          <w:rFonts w:hint="eastAsia"/>
+        </w:rPr>
+        <w:t>-score</w:t>
+      </w:r>
+      <w:r>
+        <w:rPr>
+          <w:rFonts w:hint="eastAsia"/>
+        </w:rPr>
+        <w:t>和</w:t>
+      </w:r>
+      <w:r>
+        <w:rPr>
+          <w:rFonts w:hint="eastAsia"/>
+        </w:rPr>
+        <w:t>accuracy</w:t>
+      </w:r>
+      <w:r>
+        <w:t xml:space="preserve"> </w:t>
+      </w:r>
+      <w:r>
+        <w:rPr>
+          <w:rFonts w:hint="eastAsia"/>
+        </w:rPr>
+        <w:t>score</w:t>
+      </w:r>
+      <w:r>
+        <w:rPr>
+          <w:rFonts w:hint="eastAsia"/>
+        </w:rPr>
+        <w:t>评估指标是分类模型中非常典型，使用非常方便</w:t>
+      </w:r>
+      <w:r>
+        <w:rPr>
+          <w:rFonts w:hint="eastAsia"/>
+        </w:rPr>
+        <w:t>，而</w:t>
+      </w:r>
+      <w:proofErr w:type="spellStart"/>
+      <w:r>
+        <w:rPr>
+          <w:rFonts w:hint="eastAsia"/>
+        </w:rPr>
+        <w:t>logloss</w:t>
+      </w:r>
+      <w:proofErr w:type="spellEnd"/>
+      <w:r>
+        <w:rPr>
+          <w:rFonts w:hint="eastAsia"/>
+        </w:rPr>
+        <w:t>是</w:t>
+      </w:r>
+      <w:proofErr w:type="spellStart"/>
+      <w:r>
+        <w:rPr>
+          <w:rFonts w:hint="eastAsia"/>
         </w:rPr>
         <w:t>kaggle</w:t>
       </w:r>
       <w:proofErr w:type="spellEnd"/>
       <w:r>
         <w:rPr>
-          <w:rFonts w:ascii="宋体" w:eastAsia="宋体" w:hAnsi="宋体" w:cs="宋体" w:hint="eastAsia"/>
-          <w:sz w:val="24"/>
-        </w:rPr>
-        <w:t>网站上该数据集的说明，下载地址：</w:t>
-      </w:r>
-      <w:hyperlink r:id="rId7" w:history="1">
-        <w:r>
-          <w:rPr>
-            <w:rStyle w:val="Hyperlink"/>
-            <w:rFonts w:ascii="宋体" w:eastAsia="宋体" w:hAnsi="宋体" w:cs="宋体"/>
-            <w:sz w:val="24"/>
-          </w:rPr>
-          <w:t>https://www.kaggle.com/c/quora-question-pairs/submissions?sortBy=date&amp;group=all&amp;page=1</w:t>
-        </w:r>
-      </w:hyperlink>
-    </w:p>
-    <w:p>
-      <w:pPr>
-        <w:pStyle w:val="Heading2"/>
-      </w:pPr>
-      <w:bookmarkStart w:id="5" w:name="_Toc535763294"/>
-      <w:r>
-        <w:rPr>
-          <w:rFonts w:hint="eastAsia"/>
-        </w:rPr>
-        <w:t>评估标准</w:t>
-      </w:r>
-      <w:bookmarkEnd w:id="5"/>
-    </w:p>
-    <w:p>
-      <w:pPr>
-        <w:ind w:firstLine="440"/>
-        <w:rPr>
-          <w:rFonts w:hint="eastAsia"/>
-        </w:rPr>
-      </w:pPr>
-      <w:r>
-        <w:rPr>
-          <w:rFonts w:hint="eastAsia"/>
-        </w:rPr>
-        <w:t>前面已经介绍过，该项目要解决的是一个分类问题，需要训练一个分类模型来解决该问题，因此可以考虑使用分类模型的评价标准。本次我们选取</w:t>
-      </w:r>
-      <w:r>
-        <w:t>f1-score</w:t>
-      </w:r>
-      <w:r>
-        <w:rPr>
-          <w:rFonts w:hint="eastAsia"/>
-        </w:rPr>
-        <w:t>和</w:t>
-      </w:r>
-      <w:r>
-        <w:rPr>
-          <w:rFonts w:hint="eastAsia"/>
-        </w:rPr>
-        <w:t>accuracy</w:t>
-      </w:r>
-      <w:r>
-        <w:t xml:space="preserve"> </w:t>
-      </w:r>
-      <w:r>
-        <w:rPr>
-          <w:rFonts w:hint="eastAsia"/>
-        </w:rPr>
-        <w:t>score</w:t>
-      </w:r>
-      <w:r>
-        <w:rPr>
-          <w:rFonts w:hint="eastAsia"/>
-        </w:rPr>
-        <w:t>来进行评价，因为这两个模型评估指标是分类模型中非常典型，使用非常方便的模型。</w:t>
+          <w:rFonts w:hint="eastAsia"/>
+        </w:rPr>
+        <w:t>指定的评估标准，所以使用这几个评价标准。</w:t>
       </w:r>
     </w:p>
     <w:p>
@@ -2913,7 +4322,7 @@
                     <pic:cNvPicPr/>
                   </pic:nvPicPr>
                   <pic:blipFill>
-                    <a:blip r:embed="rId8"/>
+                    <a:blip r:embed="rId15"/>
                     <a:stretch>
                       <a:fillRect/>
                     </a:stretch>
@@ -3001,7 +4410,7 @@
                     <pic:cNvPicPr/>
                   </pic:nvPicPr>
                   <pic:blipFill>
-                    <a:blip r:embed="rId9">
+                    <a:blip r:embed="rId16">
                       <a:extLst>
                         <a:ext uri="{28A0092B-C50C-407E-A947-70E740481C1C}">
                           <a14:useLocalDpi xmlns:a14="http://schemas.microsoft.com/office/drawing/2010/main" val="0"/>
@@ -3091,7 +4500,7 @@
                     <pic:cNvPicPr/>
                   </pic:nvPicPr>
                   <pic:blipFill>
-                    <a:blip r:embed="rId10">
+                    <a:blip r:embed="rId17">
                       <a:extLst>
                         <a:ext uri="{28A0092B-C50C-407E-A947-70E740481C1C}">
                           <a14:useLocalDpi xmlns:a14="http://schemas.microsoft.com/office/drawing/2010/main" val="0"/>
@@ -3233,9 +4642,493 @@
     <w:p>
       <w:pPr>
         <w:ind w:firstLine="440"/>
-        <w:rPr>
-          <w:rFonts w:hint="eastAsia"/>
-        </w:rPr>
+      </w:pPr>
+      <w:proofErr w:type="spellStart"/>
+      <w:r>
+        <w:t>L</w:t>
+      </w:r>
+      <w:r>
+        <w:rPr>
+          <w:rFonts w:hint="eastAsia"/>
+        </w:rPr>
+        <w:t>og</w:t>
+      </w:r>
+      <w:r>
+        <w:t>loss</w:t>
+      </w:r>
+      <w:proofErr w:type="spellEnd"/>
+      <w:r>
+        <w:rPr>
+          <w:rFonts w:hint="eastAsia"/>
+        </w:rPr>
+        <w:t xml:space="preserve">, </w:t>
+      </w:r>
+      <w:r>
+        <w:rPr>
+          <w:rFonts w:hint="eastAsia"/>
+        </w:rPr>
+        <w:t>即对数似然损失</w:t>
+      </w:r>
+      <w:r>
+        <w:rPr>
+          <w:rFonts w:hint="eastAsia"/>
+        </w:rPr>
+        <w:t xml:space="preserve">(Log-likelihood Loss), </w:t>
+      </w:r>
+      <w:r>
+        <w:rPr>
+          <w:rFonts w:hint="eastAsia"/>
+        </w:rPr>
+        <w:t>也称逻辑斯谛回归损失</w:t>
+      </w:r>
+      <w:r>
+        <w:rPr>
+          <w:rFonts w:hint="eastAsia"/>
+        </w:rPr>
+        <w:t xml:space="preserve">(Logistic Loss), </w:t>
+      </w:r>
+      <w:r>
+        <w:rPr>
+          <w:rFonts w:hint="eastAsia"/>
+        </w:rPr>
+        <w:t>是在概率估计上定义的</w:t>
+      </w:r>
+      <w:r>
+        <w:rPr>
+          <w:rFonts w:hint="eastAsia"/>
+        </w:rPr>
+        <w:t>.</w:t>
+      </w:r>
+      <w:r>
+        <w:rPr>
+          <w:rFonts w:hint="eastAsia"/>
+        </w:rPr>
+        <w:t>它常用于</w:t>
+      </w:r>
+      <w:r>
+        <w:rPr>
+          <w:rFonts w:hint="eastAsia"/>
+        </w:rPr>
+        <w:t xml:space="preserve">(multi-nominal, </w:t>
+      </w:r>
+      <w:r>
+        <w:rPr>
+          <w:rFonts w:hint="eastAsia"/>
+        </w:rPr>
+        <w:t>多项</w:t>
+      </w:r>
+      <w:r>
+        <w:rPr>
+          <w:rFonts w:hint="eastAsia"/>
+        </w:rPr>
+        <w:t>)</w:t>
+      </w:r>
+      <w:r>
+        <w:rPr>
+          <w:rFonts w:hint="eastAsia"/>
+        </w:rPr>
+        <w:t>逻辑斯谛回归和神经网络</w:t>
+      </w:r>
+      <w:r>
+        <w:rPr>
+          <w:rFonts w:hint="eastAsia"/>
+        </w:rPr>
+        <w:t>,</w:t>
+      </w:r>
+      <w:r>
+        <w:rPr>
+          <w:rFonts w:hint="eastAsia"/>
+        </w:rPr>
+        <w:t>以及一些期望最大化</w:t>
+      </w:r>
+      <w:r>
+        <w:rPr>
+          <w:rFonts w:hint="eastAsia"/>
+        </w:rPr>
+        <w:t>算法的变体</w:t>
+      </w:r>
+      <w:r>
+        <w:rPr>
+          <w:rFonts w:hint="eastAsia"/>
+        </w:rPr>
+        <w:t xml:space="preserve">. </w:t>
+      </w:r>
+      <w:r>
+        <w:rPr>
+          <w:rFonts w:hint="eastAsia"/>
+        </w:rPr>
+        <w:t>可用于评估分类器的概率输出</w:t>
+      </w:r>
+      <w:r>
+        <w:rPr>
+          <w:rFonts w:hint="eastAsia"/>
+        </w:rPr>
+        <w:t>.</w:t>
+      </w:r>
+    </w:p>
+    <w:p>
+      <w:pPr>
+        <w:ind w:firstLine="440"/>
+      </w:pPr>
+      <w:r>
+        <w:rPr>
+          <w:rFonts w:hint="eastAsia"/>
+        </w:rPr>
+        <w:t>对数损失通过惩罚错误的分类</w:t>
+      </w:r>
+      <w:r>
+        <w:rPr>
+          <w:rFonts w:hint="eastAsia"/>
+        </w:rPr>
+        <w:t>,</w:t>
+      </w:r>
+      <w:r>
+        <w:rPr>
+          <w:rFonts w:hint="eastAsia"/>
+        </w:rPr>
+        <w:t>实现对分类器的准确度</w:t>
+      </w:r>
+      <w:r>
+        <w:rPr>
+          <w:rFonts w:hint="eastAsia"/>
+        </w:rPr>
+        <w:t>(Accuracy)</w:t>
+      </w:r>
+      <w:r>
+        <w:rPr>
+          <w:rFonts w:hint="eastAsia"/>
+        </w:rPr>
+        <w:t>的量化</w:t>
+      </w:r>
+      <w:r>
+        <w:rPr>
+          <w:rFonts w:hint="eastAsia"/>
+        </w:rPr>
+        <w:t xml:space="preserve">. </w:t>
+      </w:r>
+      <w:r>
+        <w:rPr>
+          <w:rFonts w:hint="eastAsia"/>
+        </w:rPr>
+        <w:t>最小化对数损失基本等价于最大化分类器的准确度</w:t>
+      </w:r>
+      <w:r>
+        <w:rPr>
+          <w:rFonts w:hint="eastAsia"/>
+        </w:rPr>
+        <w:t>.</w:t>
+      </w:r>
+      <w:r>
+        <w:rPr>
+          <w:rFonts w:hint="eastAsia"/>
+        </w:rPr>
+        <w:t>为了计算对数损失</w:t>
+      </w:r>
+      <w:r>
+        <w:rPr>
+          <w:rFonts w:hint="eastAsia"/>
+        </w:rPr>
+        <w:t xml:space="preserve">, </w:t>
+      </w:r>
+      <w:r>
+        <w:rPr>
+          <w:rFonts w:hint="eastAsia"/>
+        </w:rPr>
+        <w:t>分类器必须提供对输入的所属的</w:t>
+      </w:r>
+      <w:r>
+        <w:rPr>
+          <w:rFonts w:hint="eastAsia"/>
+        </w:rPr>
+        <w:lastRenderedPageBreak/>
+        <w:t>每个类别的概率值</w:t>
+      </w:r>
+      <w:r>
+        <w:rPr>
+          <w:rFonts w:hint="eastAsia"/>
+        </w:rPr>
+        <w:t xml:space="preserve">, </w:t>
+      </w:r>
+      <w:r>
+        <w:rPr>
+          <w:rFonts w:hint="eastAsia"/>
+        </w:rPr>
+        <w:t>不只是最可能的类别</w:t>
+      </w:r>
+      <w:r>
+        <w:rPr>
+          <w:rFonts w:hint="eastAsia"/>
+        </w:rPr>
+        <w:t xml:space="preserve">. </w:t>
+      </w:r>
+      <w:r>
+        <w:rPr>
+          <w:rFonts w:hint="eastAsia"/>
+        </w:rPr>
+        <w:t>对数损失函数的计算公式如下</w:t>
+      </w:r>
+      <w:r>
+        <w:rPr>
+          <w:rFonts w:hint="eastAsia"/>
+        </w:rPr>
+        <w:t>:</w:t>
+      </w:r>
+    </w:p>
+    <w:p>
+      <w:pPr>
+        <w:ind w:firstLine="440"/>
+      </w:pPr>
+      <w:r>
+        <w:pict w14:anchorId="3A5E1563">
+          <v:shape id="_x0000_i1025" type="#_x0000_t75" style="width:264pt;height:32.25pt">
+            <v:imagedata r:id="rId18" o:title="757205-20180623163230097-750693662"/>
+          </v:shape>
+        </w:pict>
+      </w:r>
+    </w:p>
+    <w:p>
+      <w:pPr>
+        <w:ind w:firstLine="440"/>
+      </w:pPr>
+      <w:r>
+        <w:rPr>
+          <w:rFonts w:hint="eastAsia"/>
+        </w:rPr>
+        <w:t>其中</w:t>
+      </w:r>
+      <w:r>
+        <w:rPr>
+          <w:rFonts w:hint="eastAsia"/>
+        </w:rPr>
+        <w:t xml:space="preserve">, Y </w:t>
+      </w:r>
+      <w:r>
+        <w:rPr>
+          <w:rFonts w:hint="eastAsia"/>
+        </w:rPr>
+        <w:t>为输出变量</w:t>
+      </w:r>
+      <w:r>
+        <w:rPr>
+          <w:rFonts w:hint="eastAsia"/>
+        </w:rPr>
+        <w:t>, X</w:t>
+      </w:r>
+      <w:r>
+        <w:rPr>
+          <w:rFonts w:hint="eastAsia"/>
+        </w:rPr>
+        <w:t>为输入变量</w:t>
+      </w:r>
+      <w:r>
+        <w:rPr>
+          <w:rFonts w:hint="eastAsia"/>
+        </w:rPr>
+        <w:t xml:space="preserve">, L </w:t>
+      </w:r>
+      <w:r>
+        <w:rPr>
+          <w:rFonts w:hint="eastAsia"/>
+        </w:rPr>
+        <w:t>为损失函数</w:t>
+      </w:r>
+      <w:r>
+        <w:rPr>
+          <w:rFonts w:hint="eastAsia"/>
+        </w:rPr>
+        <w:t>. N</w:t>
+      </w:r>
+      <w:r>
+        <w:rPr>
+          <w:rFonts w:hint="eastAsia"/>
+        </w:rPr>
+        <w:t>为输入样本量</w:t>
+      </w:r>
+      <w:r>
+        <w:rPr>
+          <w:rFonts w:hint="eastAsia"/>
+        </w:rPr>
+        <w:t>, M</w:t>
+      </w:r>
+      <w:r>
+        <w:rPr>
+          <w:rFonts w:hint="eastAsia"/>
+        </w:rPr>
+        <w:t>为可能的类别数</w:t>
+      </w:r>
+      <w:r>
+        <w:rPr>
+          <w:rFonts w:hint="eastAsia"/>
+        </w:rPr>
+        <w:t xml:space="preserve">, </w:t>
+      </w:r>
+      <w:proofErr w:type="spellStart"/>
+      <w:r>
+        <w:rPr>
+          <w:rFonts w:hint="eastAsia"/>
+        </w:rPr>
+        <w:t>y</w:t>
+      </w:r>
+      <w:r>
+        <w:rPr>
+          <w:rFonts w:hint="eastAsia"/>
+          <w:vertAlign w:val="subscript"/>
+        </w:rPr>
+        <w:t>ij</w:t>
+      </w:r>
+      <w:proofErr w:type="spellEnd"/>
+      <w:r>
+        <w:rPr>
+          <w:rFonts w:hint="eastAsia"/>
+        </w:rPr>
+        <w:t xml:space="preserve"> </w:t>
+      </w:r>
+      <w:r>
+        <w:rPr>
+          <w:rFonts w:hint="eastAsia"/>
+        </w:rPr>
+        <w:t>是一个二值指标</w:t>
+      </w:r>
+      <w:r>
+        <w:rPr>
+          <w:rFonts w:hint="eastAsia"/>
+        </w:rPr>
+        <w:t xml:space="preserve">, </w:t>
+      </w:r>
+      <w:r>
+        <w:rPr>
+          <w:rFonts w:hint="eastAsia"/>
+        </w:rPr>
+        <w:t>表示类别</w:t>
+      </w:r>
+      <w:r>
+        <w:rPr>
+          <w:rFonts w:hint="eastAsia"/>
+        </w:rPr>
+        <w:t xml:space="preserve"> j </w:t>
+      </w:r>
+      <w:r>
+        <w:rPr>
+          <w:rFonts w:hint="eastAsia"/>
+        </w:rPr>
+        <w:t>是否是输入实例</w:t>
+      </w:r>
+      <w:r>
+        <w:rPr>
+          <w:rFonts w:hint="eastAsia"/>
+        </w:rPr>
+        <w:t xml:space="preserve"> x</w:t>
+      </w:r>
+      <w:r>
+        <w:rPr>
+          <w:rFonts w:hint="eastAsia"/>
+          <w:vertAlign w:val="subscript"/>
+        </w:rPr>
+        <w:t>i</w:t>
+      </w:r>
+      <w:r>
+        <w:rPr>
+          <w:rFonts w:hint="eastAsia"/>
+        </w:rPr>
+        <w:t xml:space="preserve"> </w:t>
+      </w:r>
+      <w:r>
+        <w:rPr>
+          <w:rFonts w:hint="eastAsia"/>
+        </w:rPr>
+        <w:t>的真实类别</w:t>
+      </w:r>
+      <w:r>
+        <w:rPr>
+          <w:rFonts w:hint="eastAsia"/>
+        </w:rPr>
+        <w:t>。</w:t>
+      </w:r>
+      <w:proofErr w:type="spellStart"/>
+      <w:r>
+        <w:rPr>
+          <w:rFonts w:hint="eastAsia"/>
+        </w:rPr>
+        <w:t>p</w:t>
+      </w:r>
+      <w:r>
+        <w:rPr>
+          <w:rFonts w:hint="eastAsia"/>
+          <w:vertAlign w:val="subscript"/>
+        </w:rPr>
+        <w:t>ij</w:t>
+      </w:r>
+      <w:proofErr w:type="spellEnd"/>
+      <w:r>
+        <w:rPr>
+          <w:rFonts w:hint="eastAsia"/>
+        </w:rPr>
+        <w:t xml:space="preserve"> </w:t>
+      </w:r>
+      <w:r>
+        <w:rPr>
+          <w:rFonts w:hint="eastAsia"/>
+        </w:rPr>
+        <w:t>为模型或分类器预测输入实例</w:t>
+      </w:r>
+      <w:r>
+        <w:rPr>
+          <w:rFonts w:hint="eastAsia"/>
+        </w:rPr>
+        <w:t>x</w:t>
+      </w:r>
+      <w:r>
+        <w:rPr>
+          <w:rFonts w:hint="eastAsia"/>
+          <w:vertAlign w:val="subscript"/>
+        </w:rPr>
+        <w:t>i</w:t>
+      </w:r>
+      <w:r>
+        <w:rPr>
+          <w:rFonts w:hint="eastAsia"/>
+        </w:rPr>
+        <w:t>属于类别</w:t>
+      </w:r>
+      <w:r>
+        <w:rPr>
+          <w:rFonts w:hint="eastAsia"/>
+        </w:rPr>
+        <w:t xml:space="preserve"> j </w:t>
+      </w:r>
+      <w:r>
+        <w:rPr>
+          <w:rFonts w:hint="eastAsia"/>
+        </w:rPr>
+        <w:t>的概率</w:t>
+      </w:r>
+      <w:r>
+        <w:rPr>
+          <w:rFonts w:hint="eastAsia"/>
+        </w:rPr>
+        <w:t>。</w:t>
+      </w:r>
+      <w:proofErr w:type="spellStart"/>
+      <w:r>
+        <w:t>L</w:t>
+      </w:r>
+      <w:r>
+        <w:rPr>
+          <w:rFonts w:hint="eastAsia"/>
+        </w:rPr>
+        <w:t>ogloss</w:t>
+      </w:r>
+      <w:proofErr w:type="spellEnd"/>
+      <w:r>
+        <w:rPr>
+          <w:rFonts w:hint="eastAsia"/>
+        </w:rPr>
+        <w:t>越小表示其预测效果越好。</w:t>
+      </w:r>
+    </w:p>
+    <w:p>
+      <w:pPr>
+        <w:ind w:firstLine="440"/>
       </w:pPr>
       <w:r>
         <w:rPr>
@@ -3269,7 +5162,19 @@
         <w:rPr>
           <w:rFonts w:hint="eastAsia"/>
         </w:rPr>
-        <w:t>工具对训练数据集进行分割，以获取训练数据集和测试数据集。并用我们选取的指标，准确率和</w:t>
+        <w:t>工具对训练数据集进行</w:t>
+      </w:r>
+      <w:r>
+        <w:rPr>
+          <w:rFonts w:hint="eastAsia"/>
+        </w:rPr>
+        <w:t>分割，以获取训练数据集和测试数据集。并用我们选取的指标，准确率，</w:t>
+      </w:r>
+      <w:r>
+        <w:rPr>
+          <w:rFonts w:hint="eastAsia"/>
+        </w:rPr>
+        <w:t xml:space="preserve"> </w:t>
       </w:r>
       <w:r>
         <w:rPr>
@@ -3290,6 +5195,20 @@
         <w:rPr>
           <w:rFonts w:hint="eastAsia"/>
         </w:rPr>
+        <w:t>和</w:t>
+      </w:r>
+      <w:proofErr w:type="spellStart"/>
+      <w:r>
+        <w:rPr>
+          <w:rFonts w:hint="eastAsia"/>
+        </w:rPr>
+        <w:t>logloss</w:t>
+      </w:r>
+      <w:proofErr w:type="spellEnd"/>
+      <w:r>
+        <w:rPr>
+          <w:rFonts w:hint="eastAsia"/>
+        </w:rPr>
         <w:t>，</w:t>
       </w:r>
       <w:r>
@@ -3309,11 +5228,11 @@
       <w:pPr>
         <w:pStyle w:val="Heading2"/>
       </w:pPr>
-      <w:bookmarkStart w:id="6" w:name="_Toc535763295"/>
+      <w:bookmarkStart w:id="7" w:name="_Toc535861337"/>
       <w:r>
         <w:t>基准模型</w:t>
       </w:r>
-      <w:bookmarkEnd w:id="6"/>
+      <w:bookmarkEnd w:id="7"/>
     </w:p>
     <w:p>
       <w:r>
@@ -3524,15 +5443,11 @@
     <w:p>
       <w:pPr>
         <w:ind w:firstLine="440"/>
-        <w:rPr>
-          <w:rFonts w:hint="eastAsia"/>
-        </w:rPr>
-      </w:pPr>
-      <w:r>
-        <w:rPr>
-          <w:rFonts w:hint="eastAsia"/>
-        </w:rPr>
-        <w:lastRenderedPageBreak/>
+      </w:pPr>
+      <w:r>
+        <w:rPr>
+          <w:rFonts w:hint="eastAsia"/>
+        </w:rPr>
         <w:t>各个数据集的尺寸如下</w:t>
       </w:r>
       <w:r>
@@ -3705,18 +5620,21 @@
         <w:tblLook w:val="04A0" w:firstRow="1" w:lastRow="0" w:firstColumn="1" w:lastColumn="0" w:noHBand="0" w:noVBand="1"/>
       </w:tblPr>
       <w:tblGrid>
-        <w:gridCol w:w="2130"/>
-        <w:gridCol w:w="1080"/>
-        <w:gridCol w:w="1050"/>
+        <w:gridCol w:w="1870"/>
+        <w:gridCol w:w="1121"/>
+        <w:gridCol w:w="1121"/>
         <w:gridCol w:w="1102"/>
-        <w:gridCol w:w="1029"/>
-        <w:gridCol w:w="1069"/>
-        <w:gridCol w:w="1062"/>
+        <w:gridCol w:w="1103"/>
+        <w:gridCol w:w="1102"/>
+        <w:gridCol w:w="1103"/>
       </w:tblGrid>
       <w:tr>
+        <w:trPr>
+          <w:trHeight w:val="278"/>
+        </w:trPr>
         <w:tc>
           <w:tcPr>
-            <w:tcW w:w="2130" w:type="dxa"/>
+            <w:tcW w:w="1875" w:type="dxa"/>
             <w:vMerge w:val="restart"/>
             <w:vAlign w:val="center"/>
           </w:tcPr>
@@ -3731,18 +5649,26 @@
         </w:tc>
         <w:tc>
           <w:tcPr>
-            <w:tcW w:w="2130" w:type="dxa"/>
+            <w:tcW w:w="2209" w:type="dxa"/>
             <w:gridSpan w:val="2"/>
           </w:tcPr>
           <w:p>
-            <w:r>
-              <w:t>ROC AUC Score</w:t>
-            </w:r>
+            <w:proofErr w:type="spellStart"/>
+            <w:r>
+              <w:rPr>
+                <w:rFonts w:hint="eastAsia"/>
+              </w:rPr>
+              <w:t>Log</w:t>
+            </w:r>
+            <w:r>
+              <w:t>Loss</w:t>
+            </w:r>
+            <w:proofErr w:type="spellEnd"/>
           </w:p>
         </w:tc>
         <w:tc>
           <w:tcPr>
-            <w:tcW w:w="2131" w:type="dxa"/>
+            <w:tcW w:w="2209" w:type="dxa"/>
             <w:gridSpan w:val="2"/>
           </w:tcPr>
           <w:p>
@@ -3753,7 +5679,7 @@
         </w:tc>
         <w:tc>
           <w:tcPr>
-            <w:tcW w:w="2131" w:type="dxa"/>
+            <w:tcW w:w="2209" w:type="dxa"/>
             <w:gridSpan w:val="2"/>
           </w:tcPr>
           <w:p>
@@ -3764,16 +5690,19 @@
         </w:tc>
       </w:tr>
       <w:tr>
+        <w:trPr>
+          <w:trHeight w:val="307"/>
+        </w:trPr>
         <w:tc>
           <w:tcPr>
-            <w:tcW w:w="2130" w:type="dxa"/>
+            <w:tcW w:w="1875" w:type="dxa"/>
             <w:vMerge/>
           </w:tcPr>
           <w:p/>
         </w:tc>
         <w:tc>
           <w:tcPr>
-            <w:tcW w:w="1080" w:type="dxa"/>
+            <w:tcW w:w="1104" w:type="dxa"/>
           </w:tcPr>
           <w:p>
             <w:r>
@@ -3783,7 +5712,7 @@
         </w:tc>
         <w:tc>
           <w:tcPr>
-            <w:tcW w:w="1050" w:type="dxa"/>
+            <w:tcW w:w="1104" w:type="dxa"/>
           </w:tcPr>
           <w:p>
             <w:r>
@@ -3793,7 +5722,7 @@
         </w:tc>
         <w:tc>
           <w:tcPr>
-            <w:tcW w:w="1102" w:type="dxa"/>
+            <w:tcW w:w="1104" w:type="dxa"/>
           </w:tcPr>
           <w:p>
             <w:r>
@@ -3803,7 +5732,7 @@
         </w:tc>
         <w:tc>
           <w:tcPr>
-            <w:tcW w:w="1029" w:type="dxa"/>
+            <w:tcW w:w="1104" w:type="dxa"/>
           </w:tcPr>
           <w:p>
             <w:r>
@@ -3813,7 +5742,7 @@
         </w:tc>
         <w:tc>
           <w:tcPr>
-            <w:tcW w:w="1069" w:type="dxa"/>
+            <w:tcW w:w="1104" w:type="dxa"/>
           </w:tcPr>
           <w:p>
             <w:r>
@@ -3823,7 +5752,7 @@
         </w:tc>
         <w:tc>
           <w:tcPr>
-            <w:tcW w:w="1062" w:type="dxa"/>
+            <w:tcW w:w="1104" w:type="dxa"/>
           </w:tcPr>
           <w:p>
             <w:r>
@@ -3833,9 +5762,12 @@
         </w:tc>
       </w:tr>
       <w:tr>
+        <w:trPr>
+          <w:trHeight w:val="278"/>
+        </w:trPr>
         <w:tc>
           <w:tcPr>
-            <w:tcW w:w="2130" w:type="dxa"/>
+            <w:tcW w:w="1875" w:type="dxa"/>
           </w:tcPr>
           <w:p>
             <w:proofErr w:type="spellStart"/>
@@ -3847,27 +5779,27 @@
         </w:tc>
         <w:tc>
           <w:tcPr>
-            <w:tcW w:w="1080" w:type="dxa"/>
+            <w:tcW w:w="1104" w:type="dxa"/>
           </w:tcPr>
           <w:p>
             <w:r>
-              <w:t>0.987073</w:t>
+              <w:t>0.337508</w:t>
             </w:r>
           </w:p>
         </w:tc>
         <w:tc>
           <w:tcPr>
-            <w:tcW w:w="1050" w:type="dxa"/>
+            <w:tcW w:w="1104" w:type="dxa"/>
           </w:tcPr>
           <w:p>
             <w:r>
-              <w:t>0.701551</w:t>
+              <w:t>9.314371</w:t>
             </w:r>
           </w:p>
         </w:tc>
         <w:tc>
           <w:tcPr>
-            <w:tcW w:w="1102" w:type="dxa"/>
+            <w:tcW w:w="1104" w:type="dxa"/>
           </w:tcPr>
           <w:p>
             <w:r>
@@ -3877,7 +5809,7 @@
         </w:tc>
         <w:tc>
           <w:tcPr>
-            <w:tcW w:w="1029" w:type="dxa"/>
+            <w:tcW w:w="1104" w:type="dxa"/>
           </w:tcPr>
           <w:p>
             <w:r>
@@ -3887,7 +5819,7 @@
         </w:tc>
         <w:tc>
           <w:tcPr>
-            <w:tcW w:w="1069" w:type="dxa"/>
+            <w:tcW w:w="1104" w:type="dxa"/>
           </w:tcPr>
           <w:p>
             <w:r>
@@ -3897,7 +5829,7 @@
         </w:tc>
         <w:tc>
           <w:tcPr>
-            <w:tcW w:w="1062" w:type="dxa"/>
+            <w:tcW w:w="1104" w:type="dxa"/>
           </w:tcPr>
           <w:p>
             <w:pPr>
@@ -3913,9 +5845,12 @@
         </w:tc>
       </w:tr>
       <w:tr>
+        <w:trPr>
+          <w:trHeight w:val="292"/>
+        </w:trPr>
         <w:tc>
           <w:tcPr>
-            <w:tcW w:w="2130" w:type="dxa"/>
+            <w:tcW w:w="1875" w:type="dxa"/>
           </w:tcPr>
           <w:p>
             <w:r>
@@ -3925,7 +5860,7 @@
         </w:tc>
         <w:tc>
           <w:tcPr>
-            <w:tcW w:w="1080" w:type="dxa"/>
+            <w:tcW w:w="1104" w:type="dxa"/>
           </w:tcPr>
           <w:p>
             <w:pPr>
@@ -3934,23 +5869,23 @@
               </w:tabs>
             </w:pPr>
             <w:r>
-              <w:t>0.735222</w:t>
+              <w:t>9.205588</w:t>
             </w:r>
           </w:p>
         </w:tc>
         <w:tc>
           <w:tcPr>
-            <w:tcW w:w="1050" w:type="dxa"/>
+            <w:tcW w:w="1104" w:type="dxa"/>
           </w:tcPr>
           <w:p>
             <w:r>
-              <w:t>0.730302</w:t>
+              <w:t>9.339426</w:t>
             </w:r>
           </w:p>
         </w:tc>
         <w:tc>
           <w:tcPr>
-            <w:tcW w:w="1102" w:type="dxa"/>
+            <w:tcW w:w="1104" w:type="dxa"/>
           </w:tcPr>
           <w:p>
             <w:r>
@@ -3960,7 +5895,7 @@
         </w:tc>
         <w:tc>
           <w:tcPr>
-            <w:tcW w:w="1029" w:type="dxa"/>
+            <w:tcW w:w="1104" w:type="dxa"/>
           </w:tcPr>
           <w:p>
             <w:r>
@@ -3970,7 +5905,7 @@
         </w:tc>
         <w:tc>
           <w:tcPr>
-            <w:tcW w:w="1069" w:type="dxa"/>
+            <w:tcW w:w="1104" w:type="dxa"/>
           </w:tcPr>
           <w:p>
             <w:r>
@@ -3980,7 +5915,7 @@
         </w:tc>
         <w:tc>
           <w:tcPr>
-            <w:tcW w:w="1062" w:type="dxa"/>
+            <w:tcW w:w="1104" w:type="dxa"/>
           </w:tcPr>
           <w:p>
             <w:r>
@@ -3990,9 +5925,12 @@
         </w:tc>
       </w:tr>
       <w:tr>
+        <w:trPr>
+          <w:trHeight w:val="278"/>
+        </w:trPr>
         <w:tc>
           <w:tcPr>
-            <w:tcW w:w="2130" w:type="dxa"/>
+            <w:tcW w:w="1875" w:type="dxa"/>
           </w:tcPr>
           <w:p>
             <w:proofErr w:type="spellStart"/>
@@ -4004,27 +5942,27 @@
         </w:tc>
         <w:tc>
           <w:tcPr>
-            <w:tcW w:w="1080" w:type="dxa"/>
+            <w:tcW w:w="1104" w:type="dxa"/>
           </w:tcPr>
           <w:p>
             <w:r>
-              <w:t>0.661427</w:t>
+              <w:t>10.972802</w:t>
             </w:r>
           </w:p>
         </w:tc>
         <w:tc>
           <w:tcPr>
-            <w:tcW w:w="1050" w:type="dxa"/>
+            <w:tcW w:w="1104" w:type="dxa"/>
           </w:tcPr>
           <w:p>
             <w:r>
-              <w:t>0.662177</w:t>
+              <w:t>11.009331</w:t>
             </w:r>
           </w:p>
         </w:tc>
         <w:tc>
           <w:tcPr>
-            <w:tcW w:w="1102" w:type="dxa"/>
+            <w:tcW w:w="1104" w:type="dxa"/>
           </w:tcPr>
           <w:p>
             <w:r>
@@ -4034,7 +5972,7 @@
         </w:tc>
         <w:tc>
           <w:tcPr>
-            <w:tcW w:w="1029" w:type="dxa"/>
+            <w:tcW w:w="1104" w:type="dxa"/>
           </w:tcPr>
           <w:p>
             <w:r>
@@ -4044,7 +5982,7 @@
         </w:tc>
         <w:tc>
           <w:tcPr>
-            <w:tcW w:w="1069" w:type="dxa"/>
+            <w:tcW w:w="1104" w:type="dxa"/>
           </w:tcPr>
           <w:p>
             <w:r>
@@ -4054,7 +5992,7 @@
         </w:tc>
         <w:tc>
           <w:tcPr>
-            <w:tcW w:w="1062" w:type="dxa"/>
+            <w:tcW w:w="1104" w:type="dxa"/>
           </w:tcPr>
           <w:p>
             <w:r>
@@ -4064,9 +6002,12 @@
         </w:tc>
       </w:tr>
       <w:tr>
+        <w:trPr>
+          <w:trHeight w:val="278"/>
+        </w:trPr>
         <w:tc>
           <w:tcPr>
-            <w:tcW w:w="2130" w:type="dxa"/>
+            <w:tcW w:w="1875" w:type="dxa"/>
           </w:tcPr>
           <w:p>
             <w:r>
@@ -4076,27 +6017,27 @@
         </w:tc>
         <w:tc>
           <w:tcPr>
-            <w:tcW w:w="1080" w:type="dxa"/>
+            <w:tcW w:w="1104" w:type="dxa"/>
           </w:tcPr>
           <w:p>
             <w:r>
-              <w:t>0.500000</w:t>
+              <w:t>20.730326</w:t>
             </w:r>
           </w:p>
         </w:tc>
         <w:tc>
           <w:tcPr>
-            <w:tcW w:w="1050" w:type="dxa"/>
+            <w:tcW w:w="1104" w:type="dxa"/>
           </w:tcPr>
           <w:p>
             <w:r>
-              <w:t>0.500000</w:t>
+              <w:t>20.711837</w:t>
             </w:r>
           </w:p>
         </w:tc>
         <w:tc>
           <w:tcPr>
-            <w:tcW w:w="1102" w:type="dxa"/>
+            <w:tcW w:w="1104" w:type="dxa"/>
           </w:tcPr>
           <w:p>
             <w:r>
@@ -4106,7 +6047,7 @@
         </w:tc>
         <w:tc>
           <w:tcPr>
-            <w:tcW w:w="1029" w:type="dxa"/>
+            <w:tcW w:w="1104" w:type="dxa"/>
           </w:tcPr>
           <w:p>
             <w:r>
@@ -4116,7 +6057,7 @@
         </w:tc>
         <w:tc>
           <w:tcPr>
-            <w:tcW w:w="1069" w:type="dxa"/>
+            <w:tcW w:w="1104" w:type="dxa"/>
           </w:tcPr>
           <w:p>
             <w:r>
@@ -4126,7 +6067,7 @@
         </w:tc>
         <w:tc>
           <w:tcPr>
-            <w:tcW w:w="1062" w:type="dxa"/>
+            <w:tcW w:w="1104" w:type="dxa"/>
           </w:tcPr>
           <w:p>
             <w:r>
@@ -4154,11 +6095,6 @@
       </w:r>
     </w:p>
     <w:p>
-      <w:pPr>
-        <w:rPr>
-          <w:rFonts w:hint="eastAsia"/>
-        </w:rPr>
-      </w:pPr>
       <w:r>
         <w:t xml:space="preserve">    </w:t>
       </w:r>
@@ -4234,19 +6170,138 @@
           <w:rFonts w:hint="eastAsia"/>
         </w:rPr>
       </w:pPr>
-    </w:p>
+      <w:r>
+        <w:rPr>
+          <w:rFonts w:hint="eastAsia"/>
+        </w:rPr>
+        <w:t xml:space="preserve">    </w:t>
+      </w:r>
+      <w:r>
+        <w:rPr>
+          <w:rFonts w:hint="eastAsia"/>
+        </w:rPr>
+        <w:t>由于最终的评价标准为</w:t>
+      </w:r>
+      <w:proofErr w:type="spellStart"/>
+      <w:r>
+        <w:rPr>
+          <w:rFonts w:hint="eastAsia"/>
+        </w:rPr>
+        <w:t>logloss</w:t>
+      </w:r>
+      <w:proofErr w:type="spellEnd"/>
+      <w:r>
+        <w:rPr>
+          <w:rFonts w:hint="eastAsia"/>
+        </w:rPr>
+        <w:t>，我们在选择基准模型时将以</w:t>
+      </w:r>
+      <w:proofErr w:type="spellStart"/>
+      <w:r>
+        <w:rPr>
+          <w:rFonts w:hint="eastAsia"/>
+        </w:rPr>
+        <w:t>logloss</w:t>
+      </w:r>
+      <w:proofErr w:type="spellEnd"/>
+      <w:r>
+        <w:rPr>
+          <w:rFonts w:hint="eastAsia"/>
+        </w:rPr>
+        <w:t>为主要选择标准。而从</w:t>
+      </w:r>
+      <w:proofErr w:type="spellStart"/>
+      <w:r>
+        <w:rPr>
+          <w:rFonts w:hint="eastAsia"/>
+        </w:rPr>
+        <w:t>logloss</w:t>
+      </w:r>
+      <w:proofErr w:type="spellEnd"/>
+      <w:r>
+        <w:rPr>
+          <w:rFonts w:hint="eastAsia"/>
+        </w:rPr>
+        <w:t>数据上也能得到上面的结论。</w:t>
+      </w:r>
+      <w:r>
+        <w:rPr>
+          <w:rFonts w:hint="eastAsia"/>
+        </w:rPr>
+        <w:t>RandomForest</w:t>
+      </w:r>
+      <w:proofErr w:type="gramStart"/>
+      <w:r>
+        <w:rPr>
+          <w:rFonts w:hint="eastAsia"/>
+        </w:rPr>
+        <w:t>明显</w:t>
+      </w:r>
+      <w:r>
+        <w:rPr>
+          <w:rFonts w:hint="eastAsia"/>
+        </w:rPr>
+        <w:t>过</w:t>
+      </w:r>
+      <w:proofErr w:type="gramEnd"/>
+      <w:r>
+        <w:rPr>
+          <w:rFonts w:hint="eastAsia"/>
+        </w:rPr>
+        <w:t>拟合，而</w:t>
+      </w:r>
+      <w:r>
+        <w:rPr>
+          <w:rFonts w:hint="eastAsia"/>
+        </w:rPr>
+        <w:t>SGD</w:t>
+      </w:r>
+      <w:r>
+        <w:rPr>
+          <w:rFonts w:hint="eastAsia"/>
+        </w:rPr>
+        <w:t>明显欠拟合。再比较</w:t>
+      </w:r>
+      <w:proofErr w:type="spellStart"/>
+      <w:r>
+        <w:rPr>
+          <w:rFonts w:hint="eastAsia"/>
+        </w:rPr>
+        <w:t>logloss</w:t>
+      </w:r>
+      <w:proofErr w:type="spellEnd"/>
+      <w:r>
+        <w:rPr>
+          <w:rFonts w:hint="eastAsia"/>
+        </w:rPr>
+        <w:t>数值，</w:t>
+      </w:r>
+      <w:r>
+        <w:rPr>
+          <w:rFonts w:hint="eastAsia"/>
+        </w:rPr>
+        <w:t>GBDT</w:t>
+      </w:r>
+      <w:r>
+        <w:rPr>
+          <w:rFonts w:hint="eastAsia"/>
+        </w:rPr>
+        <w:t>是最好的模型，将被定为基准模型。</w:t>
+      </w:r>
+    </w:p>
+    <w:p/>
     <w:p>
       <w:pPr>
         <w:pStyle w:val="Heading2"/>
       </w:pPr>
-      <w:bookmarkStart w:id="7" w:name="_Toc535763296"/>
+      <w:bookmarkStart w:id="8" w:name="_Toc535861338"/>
       <w:r>
         <w:rPr>
           <w:rFonts w:hint="eastAsia"/>
         </w:rPr>
         <w:t>项目设计</w:t>
       </w:r>
-      <w:bookmarkEnd w:id="7"/>
+      <w:bookmarkEnd w:id="8"/>
     </w:p>
     <w:p>
       <w:pPr>
@@ -4421,6 +6476,401 @@
         </w:rPr>
         <w:t>以上为解决问题的过程。最终期望的结果是能够获得效果明显的模型。通过该模型判断给定的两个句子是否含有相同得到意思。</w:t>
       </w:r>
+    </w:p>
+    <w:p>
+      <w:pPr>
+        <w:pStyle w:val="Heading2"/>
+      </w:pPr>
+      <w:bookmarkStart w:id="9" w:name="_Toc535861339"/>
+      <w:r>
+        <w:rPr>
+          <w:rFonts w:hint="eastAsia"/>
+        </w:rPr>
+        <w:t>引用</w:t>
+      </w:r>
+      <w:bookmarkEnd w:id="9"/>
+    </w:p>
+    <w:p>
+      <w:proofErr w:type="spellStart"/>
+      <w:r>
+        <w:rPr>
+          <w:rFonts w:hint="eastAsia"/>
+        </w:rPr>
+        <w:t>Qu</w:t>
+      </w:r>
+      <w:r>
+        <w:t>ora</w:t>
+      </w:r>
+      <w:proofErr w:type="spellEnd"/>
+      <w:r>
+        <w:t xml:space="preserve"> Question Pairs</w:t>
+      </w:r>
+      <w:r>
+        <w:rPr>
+          <w:rFonts w:hint="eastAsia"/>
+        </w:rPr>
+        <w:t>背景信息：</w:t>
+      </w:r>
+      <w:hyperlink r:id="rId19" w:history="1">
+        <w:r>
+          <w:rPr>
+            <w:rStyle w:val="Hyperlink"/>
+          </w:rPr>
+          <w:t>https://www.kaggle.com/c/quora-question-pairs</w:t>
+        </w:r>
+      </w:hyperlink>
+    </w:p>
+    <w:p>
+      <w:proofErr w:type="spellStart"/>
+      <w:r>
+        <w:t>M</w:t>
+      </w:r>
+      <w:r>
+        <w:rPr>
+          <w:rFonts w:hint="eastAsia"/>
+        </w:rPr>
+        <w:t>atplotlib</w:t>
+      </w:r>
+      <w:proofErr w:type="spellEnd"/>
+      <w:r>
+        <w:t xml:space="preserve"> </w:t>
+      </w:r>
+      <w:r>
+        <w:rPr>
+          <w:rFonts w:hint="eastAsia"/>
+        </w:rPr>
+        <w:t>visualization</w:t>
+      </w:r>
+      <w:r>
+        <w:rPr>
+          <w:rFonts w:hint="eastAsia"/>
+        </w:rPr>
+        <w:t>：</w:t>
+      </w:r>
+    </w:p>
+    <w:p>
+      <w:pPr>
+        <w:ind w:firstLineChars="200" w:firstLine="420"/>
+      </w:pPr>
+      <w:proofErr w:type="spellStart"/>
+      <w:r>
+        <w:t>Matplotlib</w:t>
+      </w:r>
+      <w:proofErr w:type="spellEnd"/>
+      <w:r>
+        <w:t>: A 2D Graphics Environment</w:t>
+      </w:r>
+      <w:r>
+        <w:rPr>
+          <w:rFonts w:hint="eastAsia"/>
+        </w:rPr>
+        <w:t>：</w:t>
+      </w:r>
+    </w:p>
+    <w:p>
+      <w:pPr>
+        <w:ind w:left="420" w:firstLineChars="200" w:firstLine="420"/>
+      </w:pPr>
+      <w:hyperlink r:id="rId20" w:history="1">
+        <w:r>
+          <w:rPr>
+            <w:rStyle w:val="Hyperlink"/>
+          </w:rPr>
+          <w:t>http://aip.scitation.org/doi/pdf/10.1109/MCSE.2007.55?class=pdf</w:t>
+        </w:r>
+      </w:hyperlink>
+    </w:p>
+    <w:p>
+      <w:pPr>
+        <w:ind w:firstLineChars="200" w:firstLine="420"/>
+      </w:pPr>
+      <w:r>
+        <w:t>Beginning Python Visualization: Crafting Visual Transformation Scripts</w:t>
+      </w:r>
+      <w:r>
+        <w:rPr>
+          <w:rFonts w:hint="eastAsia"/>
+        </w:rPr>
+        <w:t>：</w:t>
+      </w:r>
+    </w:p>
+    <w:p>
+      <w:pPr>
+        <w:ind w:left="420" w:firstLineChars="200" w:firstLine="420"/>
+      </w:pPr>
+      <w:hyperlink r:id="rId21" w:history="1">
+        <w:r>
+          <w:rPr>
+            <w:rStyle w:val="Hyperlink"/>
+          </w:rPr>
+          <w:t>https://books.google.com/books?hl=zh-CN&amp;lr=&amp;id=N1InCgAAQBAJ&amp;oi=fnd&amp;pg=PP3&amp;dq=python+visualization+matplotlib&amp;ots=9GN8i96vNs&amp;sig=wT6Oa4_ehjizHz2hnTpM0teGM-w#v=onepage&amp;q=python%20visualization%20matplotlib&amp;f=false</w:t>
+        </w:r>
+      </w:hyperlink>
+    </w:p>
+    <w:p>
+      <w:pPr>
+        <w:ind w:firstLineChars="200" w:firstLine="420"/>
+        <w:rPr>
+          <w:rFonts w:hint="eastAsia"/>
+        </w:rPr>
+      </w:pPr>
+      <w:r>
+        <w:rPr>
+          <w:rFonts w:hint="eastAsia"/>
+        </w:rPr>
+        <w:t xml:space="preserve">Python </w:t>
+      </w:r>
+      <w:proofErr w:type="spellStart"/>
+      <w:r>
+        <w:rPr>
+          <w:rFonts w:hint="eastAsia"/>
+        </w:rPr>
+        <w:t>matplotlib</w:t>
+      </w:r>
+      <w:proofErr w:type="spellEnd"/>
+      <w:r>
+        <w:rPr>
+          <w:rFonts w:hint="eastAsia"/>
+        </w:rPr>
+        <w:t xml:space="preserve"> </w:t>
+      </w:r>
+      <w:r>
+        <w:rPr>
+          <w:rFonts w:hint="eastAsia"/>
+        </w:rPr>
+        <w:t>数据可视化</w:t>
+      </w:r>
+      <w:r>
+        <w:rPr>
+          <w:rFonts w:hint="eastAsia"/>
+        </w:rPr>
+        <w:t>：</w:t>
+      </w:r>
+    </w:p>
+    <w:p>
+      <w:pPr>
+        <w:ind w:left="420" w:firstLineChars="200" w:firstLine="420"/>
+      </w:pPr>
+      <w:hyperlink r:id="rId22" w:history="1">
+        <w:r>
+          <w:rPr>
+            <w:rStyle w:val="Hyperlink"/>
+          </w:rPr>
+          <w:t>https://absentm.github.io/2017/03/18/Python-matplotlib-%E6%95%B0%E6%8D%AE%E5%8F%AF%E8%A7%86%E5%8C%96/</w:t>
+        </w:r>
+      </w:hyperlink>
+    </w:p>
+    <w:p>
+      <w:r>
+        <w:rPr>
+          <w:rFonts w:hint="eastAsia"/>
+        </w:rPr>
+        <w:t>评价指标：</w:t>
+      </w:r>
+    </w:p>
+    <w:p>
+      <w:pPr>
+        <w:ind w:firstLineChars="200" w:firstLine="420"/>
+      </w:pPr>
+      <w:r>
+        <w:t>Log Loss</w:t>
+      </w:r>
+      <w:r>
+        <w:rPr>
+          <w:rFonts w:hint="eastAsia"/>
+        </w:rPr>
+        <w:t>：</w:t>
+      </w:r>
+      <w:r>
+        <w:rPr>
+          <w:rFonts w:hint="eastAsia"/>
+        </w:rPr>
+        <w:t xml:space="preserve"> </w:t>
+      </w:r>
+      <w:hyperlink r:id="rId23" w:history="1">
+        <w:r>
+          <w:rPr>
+            <w:rStyle w:val="Hyperlink"/>
+          </w:rPr>
+          <w:t>http://wiki.fast.ai/index.php/Log_Loss</w:t>
+        </w:r>
+      </w:hyperlink>
+    </w:p>
+    <w:p>
+      <w:pPr>
+        <w:ind w:firstLineChars="200" w:firstLine="420"/>
+      </w:pPr>
+      <w:r>
+        <w:rPr>
+          <w:rFonts w:hint="eastAsia"/>
+        </w:rPr>
+        <w:t>对数损失函数</w:t>
+      </w:r>
+      <w:r>
+        <w:rPr>
+          <w:rFonts w:hint="eastAsia"/>
+        </w:rPr>
+        <w:t>(Logarithmic Loss Function)</w:t>
+      </w:r>
+      <w:r>
+        <w:rPr>
+          <w:rFonts w:hint="eastAsia"/>
+        </w:rPr>
+        <w:t>的原理和</w:t>
+      </w:r>
+      <w:r>
+        <w:rPr>
+          <w:rFonts w:hint="eastAsia"/>
+        </w:rPr>
+        <w:t xml:space="preserve"> Python </w:t>
+      </w:r>
+      <w:r>
+        <w:rPr>
+          <w:rFonts w:hint="eastAsia"/>
+        </w:rPr>
+        <w:t>实现</w:t>
+      </w:r>
+      <w:r>
+        <w:rPr>
+          <w:rFonts w:hint="eastAsia"/>
+        </w:rPr>
+        <w:t>：</w:t>
+      </w:r>
+    </w:p>
+    <w:p>
+      <w:pPr>
+        <w:ind w:left="420" w:firstLineChars="200" w:firstLine="420"/>
+      </w:pPr>
+      <w:hyperlink r:id="rId24" w:history="1">
+        <w:r>
+          <w:rPr>
+            <w:rStyle w:val="Hyperlink"/>
+          </w:rPr>
+          <w:t>https://www.cnblogs.com/klchang/p/9217551.html</w:t>
+        </w:r>
+      </w:hyperlink>
+    </w:p>
+    <w:p>
+      <w:pPr>
+        <w:ind w:firstLineChars="200" w:firstLine="420"/>
+      </w:pPr>
+      <w:r>
+        <w:t>Accuracy, Precision, Recall or F1</w:t>
+      </w:r>
+      <w:r>
+        <w:rPr>
+          <w:rFonts w:hint="eastAsia"/>
+        </w:rPr>
+        <w:t>：</w:t>
+      </w:r>
+    </w:p>
+    <w:p>
+      <w:pPr>
+        <w:ind w:left="420" w:firstLineChars="200" w:firstLine="420"/>
+      </w:pPr>
+      <w:hyperlink r:id="rId25" w:history="1">
+        <w:r>
+          <w:rPr>
+            <w:rStyle w:val="Hyperlink"/>
+          </w:rPr>
+          <w:t>https://towardsdatascience.com/accuracy-precision-recall-or-f1-331fb37c5cb9</w:t>
+        </w:r>
+      </w:hyperlink>
+    </w:p>
+    <w:p>
+      <w:r>
+        <w:rPr>
+          <w:rFonts w:hint="eastAsia"/>
+        </w:rPr>
+        <w:t>机器学习算法：</w:t>
+      </w:r>
+    </w:p>
+    <w:p>
+      <w:r>
+        <w:tab/>
+      </w:r>
+      <w:r>
+        <w:t>Understanding Logistic Regression in Python</w:t>
+      </w:r>
+      <w:r>
+        <w:rPr>
+          <w:rFonts w:hint="eastAsia"/>
+        </w:rPr>
+        <w:t>：</w:t>
+      </w:r>
+      <w:hyperlink r:id="rId26" w:history="1">
+        <w:r>
+          <w:rPr>
+            <w:rStyle w:val="Hyperlink"/>
+          </w:rPr>
+          <w:t>https://www.datacamp.com/community/tutorials/understanding-logistic-regression-python</w:t>
+        </w:r>
+      </w:hyperlink>
+    </w:p>
+    <w:p>
+      <w:pPr>
+        <w:ind w:firstLineChars="200" w:firstLine="420"/>
+      </w:pPr>
+      <w:r>
+        <w:t>The Random Forest Algorithm</w:t>
+      </w:r>
+      <w:r>
+        <w:rPr>
+          <w:rFonts w:hint="eastAsia"/>
+        </w:rPr>
+        <w:t>：</w:t>
+      </w:r>
+    </w:p>
+    <w:p>
+      <w:pPr>
+        <w:ind w:left="420" w:firstLineChars="200" w:firstLine="420"/>
+      </w:pPr>
+      <w:hyperlink r:id="rId27" w:history="1">
+        <w:r>
+          <w:rPr>
+            <w:rStyle w:val="Hyperlink"/>
+          </w:rPr>
+          <w:t>https://towardsdatascience.com/the-random-forest-algorithm-d457d499ffcd</w:t>
+        </w:r>
+      </w:hyperlink>
+    </w:p>
+    <w:p>
+      <w:pPr>
+        <w:ind w:firstLine="420"/>
+      </w:pPr>
+      <w:r>
+        <w:rPr>
+          <w:rFonts w:hint="eastAsia"/>
+        </w:rPr>
+        <w:t>GBDT</w:t>
+      </w:r>
+      <w:r>
+        <w:rPr>
+          <w:rFonts w:hint="eastAsia"/>
+        </w:rPr>
+        <w:t>：梯度提升决策树</w:t>
+      </w:r>
+    </w:p>
+    <w:p>
+      <w:pPr>
+        <w:ind w:firstLine="420"/>
+        <w:rPr>
+          <w:rFonts w:hint="eastAsia"/>
+        </w:rPr>
+      </w:pPr>
+      <w:r>
+        <w:tab/>
+      </w:r>
+      <w:r>
+        <w:t>https://www.jianshu.com/p/005a4e6ac775</w:t>
+      </w:r>
+    </w:p>
+    <w:p>
+      <w:pPr>
+        <w:rPr>
+          <w:rFonts w:hint="eastAsia"/>
+        </w:rPr>
+      </w:pPr>
     </w:p>
     <w:sectPr>
       <w:pgSz w:w="11906" w:h="16838"/>
@@ -6670,7 +9120,7 @@
 </file>
 
 <file path=customXml/itemProps2.xml><?xml version="1.0" encoding="utf-8"?>
-<ds:datastoreItem xmlns:ds="http://schemas.openxmlformats.org/officeDocument/2006/customXml" ds:itemID="{9B5A1938-ADBE-4508-A718-D40555F7CDC2}">
+<ds:datastoreItem xmlns:ds="http://schemas.openxmlformats.org/officeDocument/2006/customXml" ds:itemID="{E502112B-3FCA-46F3-B1E8-A6726C46CC44}">
   <ds:schemaRefs>
     <ds:schemaRef ds:uri="http://schemas.openxmlformats.org/officeDocument/2006/bibliography"/>
   </ds:schemaRefs>

</xml_diff>